<commit_message>
pushing to pc to run fid for wgan
</commit_message>
<xml_diff>
--- a/TechPaper/JoelPoah_Technical_Paper.docx
+++ b/TechPaper/JoelPoah_Technical_Paper.docx
@@ -8,7 +8,13 @@
         <w:spacing w:before="100" w:beforeAutospacing="1" w:after="100" w:afterAutospacing="1"/>
       </w:pPr>
       <w:r>
-        <w:t>AAPL stock trading A2C vs PPO</w:t>
+        <w:t xml:space="preserve">AAPL stock trading </w:t>
+      </w:r>
+      <w:r>
+        <w:t xml:space="preserve">using </w:t>
+      </w:r>
+      <w:r>
+        <w:t xml:space="preserve">A2C </w:t>
       </w:r>
     </w:p>
     <w:p>
@@ -85,47 +91,12 @@
         </w:rPr>
         <w:t>Joel.21@ichat.sp.edu.sg</w:t>
       </w:r>
-      <w:r>
-        <w:rPr>
-          <w:color w:val="000000"/>
-          <w:sz w:val="22"/>
-          <w:szCs w:val="22"/>
-        </w:rPr>
-        <w:br/>
-      </w:r>
-    </w:p>
-    <w:p>
-      <w:pPr>
-        <w:pStyle w:val="NormalWeb"/>
-        <w:spacing w:before="360" w:beforeAutospacing="0" w:after="40" w:afterAutospacing="0"/>
-        <w:jc w:val="center"/>
-      </w:pPr>
     </w:p>
     <w:p>
       <w:pPr>
         <w:pStyle w:val="Author"/>
         <w:spacing w:before="100" w:beforeAutospacing="1" w:after="100" w:afterAutospacing="1" w:line="120" w:lineRule="auto"/>
-        <w:rPr>
-          <w:sz w:val="16"/>
-          <w:szCs w:val="16"/>
-          <w:lang w:val="en-SG"/>
-        </w:rPr>
-      </w:pPr>
-    </w:p>
-    <w:p>
-      <w:pPr>
-        <w:pStyle w:val="Author"/>
-        <w:spacing w:before="100" w:beforeAutospacing="1" w:after="100" w:afterAutospacing="1" w:line="120" w:lineRule="auto"/>
-        <w:rPr>
-          <w:sz w:val="16"/>
-          <w:szCs w:val="16"/>
-        </w:rPr>
-      </w:pPr>
-    </w:p>
-    <w:p>
-      <w:pPr>
-        <w:pStyle w:val="Author"/>
-        <w:spacing w:before="100" w:beforeAutospacing="1" w:after="100" w:afterAutospacing="1" w:line="120" w:lineRule="auto"/>
+        <w:jc w:val="both"/>
         <w:rPr>
           <w:sz w:val="16"/>
           <w:szCs w:val="16"/>
@@ -197,23 +168,7 @@
           <w:i/>
           <w:iCs/>
         </w:rPr>
-        <w:t xml:space="preserve">fascinating things to learn about and  a topic starter when stock trading is mentioned. Reinforcement learning in deep learning methods has allowed stock traders to utilize </w:t>
-      </w:r>
-      <w:proofErr w:type="spellStart"/>
-      <w:r>
-        <w:rPr>
-          <w:i/>
-          <w:iCs/>
-        </w:rPr>
-        <w:t>robo</w:t>
-      </w:r>
-      <w:proofErr w:type="spellEnd"/>
-      <w:r>
-        <w:rPr>
-          <w:i/>
-          <w:iCs/>
-        </w:rPr>
-        <w:t xml:space="preserve"> investor. </w:t>
+        <w:t xml:space="preserve">fascinating things to learn about and  a topic starter when stock trading is mentioned. Reinforcement learning in deep learning methods has allowed stock traders to utilize robo investor. </w:t>
       </w:r>
     </w:p>
     <w:p>
@@ -275,14 +230,12 @@
         </w:rPr>
         <w:t xml:space="preserve"> An ear-catching phrase that sparks conversations when mentioned about it. Stock traders are always looking out for the next best opportunity to make as much money as possible through the stock market .Stock trading platforms has also noticed this and implemented </w:t>
       </w:r>
-      <w:proofErr w:type="spellStart"/>
       <w:r>
         <w:rPr>
           <w:lang w:val="en-SG"/>
         </w:rPr>
-        <w:t>robo</w:t>
-      </w:r>
-      <w:proofErr w:type="spellEnd"/>
+        <w:t>robot</w:t>
+      </w:r>
       <w:r>
         <w:rPr>
           <w:lang w:val="en-SG"/>
@@ -317,28 +270,24 @@
         </w:rPr>
         <w:t xml:space="preserve">that helps to trade. Today I will be uncovering how </w:t>
       </w:r>
-      <w:proofErr w:type="spellStart"/>
       <w:r>
         <w:rPr>
           <w:lang w:val="en-SG"/>
         </w:rPr>
-        <w:t>robo</w:t>
-      </w:r>
-      <w:proofErr w:type="spellEnd"/>
+        <w:t>robot</w:t>
+      </w:r>
       <w:r>
         <w:rPr>
           <w:lang w:val="en-SG"/>
         </w:rPr>
         <w:t xml:space="preserve"> investors decide whether to buy or hold a stock and whether it is worth investing in AI </w:t>
       </w:r>
-      <w:proofErr w:type="spellStart"/>
       <w:r>
         <w:rPr>
           <w:lang w:val="en-SG"/>
         </w:rPr>
-        <w:t>robo</w:t>
-      </w:r>
-      <w:proofErr w:type="spellEnd"/>
+        <w:t>robot</w:t>
+      </w:r>
       <w:r>
         <w:rPr>
           <w:lang w:val="en-SG"/>
@@ -371,7 +320,55 @@
         <w:rPr>
           <w:lang w:val="en-SG"/>
         </w:rPr>
-        <w:t xml:space="preserve">Reinforcement learning is a deep learning methods where there is an Environment where an agent can move around in . The agent can perform actions in certain states and how </w:t>
+        <w:t xml:space="preserve">Reinforcement learning is a </w:t>
+      </w:r>
+      <w:r>
+        <w:rPr>
+          <w:lang w:val="en-SG"/>
+        </w:rPr>
+        <w:t>deep learning method</w:t>
+      </w:r>
+      <w:r>
+        <w:rPr>
+          <w:lang w:val="en-SG"/>
+        </w:rPr>
+        <w:t xml:space="preserve"> where there is an Environment where an agent can move around </w:t>
+      </w:r>
+      <w:r>
+        <w:rPr>
+          <w:lang w:val="en-SG"/>
+        </w:rPr>
+        <w:t>in.</w:t>
+      </w:r>
+      <w:r>
+        <w:rPr>
+          <w:lang w:val="en-SG"/>
+        </w:rPr>
+        <w:t xml:space="preserve"> The agent can perform actions in </w:t>
+      </w:r>
+      <w:r>
+        <w:rPr>
+          <w:lang w:val="en-SG"/>
+        </w:rPr>
+        <w:t xml:space="preserve">various states it finds itself in. The agent will then try to approximate and find the best move forward that will give the most reward or </w:t>
+      </w:r>
+      <w:r>
+        <w:rPr>
+          <w:lang w:val="en-SG"/>
+        </w:rPr>
+        <w:t>return(long</w:t>
+      </w:r>
+      <w:r>
+        <w:rPr>
+          <w:lang w:val="en-SG"/>
+        </w:rPr>
+        <w:t xml:space="preserve"> term reward) .</w:t>
+      </w:r>
+      <w:r>
+        <w:rPr>
+          <w:lang w:val="en-SG"/>
+        </w:rPr>
+        <w:t xml:space="preserve"> However stock trading is not just simply a game or an environment where an agent can play in without consequences. Bad decisions made my the agent can cost the user who invest in the AI a lot of money . </w:t>
       </w:r>
     </w:p>
     <w:p>
@@ -392,98 +389,87 @@
         <w:pStyle w:val="BodyText"/>
         <w:ind w:firstLine="0"/>
         <w:rPr>
+          <w:lang w:val="en-SG"/>
+        </w:rPr>
+      </w:pPr>
+      <w:r>
+        <w:rPr>
           <w:lang w:val="en-US"/>
         </w:rPr>
-      </w:pPr>
+        <w:t>Reinforcement learning methods have been around for a decade and researchers</w:t>
+      </w:r>
       <w:r>
         <w:rPr>
           <w:lang w:val="en-US"/>
         </w:rPr>
-        <w:t xml:space="preserve">The idea of keystroke biometrics have been around for decades and several engineers </w:t>
+        <w:t xml:space="preserve"> like </w:t>
       </w:r>
       <w:r>
         <w:rPr>
           <w:lang w:val="en-US"/>
         </w:rPr>
-        <w:t xml:space="preserve">like </w:t>
+        <w:t>Jiang, Z., Xu, D., Liang, J., 2017.</w:t>
       </w:r>
       <w:r>
         <w:rPr>
           <w:lang w:val="en-US"/>
         </w:rPr>
-        <w:t>Kevin S. Killourhy and Roy A. Maxion</w:t>
+        <w:t xml:space="preserve"> </w:t>
       </w:r>
       <w:r>
         <w:rPr>
           <w:lang w:val="en-US"/>
         </w:rPr>
-        <w:t xml:space="preserve"> [2]</w:t>
+        <w:t xml:space="preserve">have tapped into this algorithm for stock trading and on top of that introduced the recurrent learning feature </w:t>
       </w:r>
       <w:r>
         <w:rPr>
           <w:lang w:val="en-US"/>
         </w:rPr>
-        <w:t xml:space="preserve"> have </w:t>
+        <w:t>(Jiang et al., 2017)</w:t>
       </w:r>
       <w:r>
         <w:rPr>
           <w:lang w:val="en-US"/>
         </w:rPr>
-        <w:t xml:space="preserve">collected and </w:t>
+        <w:t xml:space="preserve"> with</w:t>
       </w:r>
       <w:r>
         <w:rPr>
           <w:lang w:val="en-US"/>
         </w:rPr>
-        <w:t xml:space="preserve">experimented various machine learning models on </w:t>
+        <w:t xml:space="preserve"> the Ensemble of Interdependent Instance Evolutions (EIIE). They combined multiple independent models to enhance performance of portfolio </w:t>
       </w:r>
       <w:r>
         <w:rPr>
           <w:lang w:val="en-US"/>
         </w:rPr>
-        <w:t>the data. Certain models or algorithms include Support Vector Machines (SVM) ,</w:t>
+        <w:t>management where the model contains small recurrent subnet and takes in price inputs of individual assets before submitting a voting score to the SoftMax function (</w:t>
       </w:r>
       <w:r>
         <w:rPr>
           <w:lang w:val="en-US"/>
         </w:rPr>
-        <w:t xml:space="preserve"> </w:t>
+        <w:t>which determines</w:t>
       </w:r>
       <w:r>
         <w:rPr>
           <w:lang w:val="en-US"/>
         </w:rPr>
-        <w:t>KMeans Clustering and Dense Neural networks.</w:t>
+        <w:t xml:space="preserve"> the potential growth of an asset).</w:t>
       </w:r>
       <w:r>
         <w:rPr>
           <w:lang w:val="en-US"/>
         </w:rPr>
-        <w:t xml:space="preserve"> However</w:t>
-      </w:r>
-      <w:r>
-        <w:rPr>
-          <w:lang w:val="en-US"/>
-        </w:rPr>
-        <w:t xml:space="preserve">, LSTM was not tried to tackle this problem and since it is a time series problem which also requires </w:t>
-      </w:r>
-      <w:r>
-        <w:rPr>
-          <w:lang w:val="en-US"/>
-        </w:rPr>
-        <w:t>memory,</w:t>
-      </w:r>
-      <w:r>
-        <w:rPr>
-          <w:lang w:val="en-US"/>
-        </w:rPr>
-        <w:t xml:space="preserve"> we will look at how LSTM can help with Keystroke biometrics. </w:t>
+        <w:t>[1]</w:t>
       </w:r>
     </w:p>
     <w:p>
       <w:pPr>
         <w:pStyle w:val="BodyText"/>
         <w:ind w:firstLine="0"/>
+        <w:jc w:val="center"/>
         <w:rPr>
           <w:noProof/>
           <w:lang w:val="en-US"/>
@@ -494,7 +480,7 @@
           <w:noProof/>
           <w:lang w:val="en-US"/>
         </w:rPr>
-        <w:pict w14:anchorId="1885AD1D">
+        <w:pict w14:anchorId="438F69C7">
           <v:shapetype id="_x0000_t75" coordsize="21600,21600" o:spt="75" o:preferrelative="t" path="m@4@5l@4@11@9@11@9@5xe" filled="f" stroked="f">
             <v:stroke joinstyle="miter"/>
             <v:formulas>
@@ -514,7 +500,7 @@
             <v:path o:extrusionok="f" gradientshapeok="t" o:connecttype="rect"/>
             <o:lock v:ext="edit" aspectratio="t"/>
           </v:shapetype>
-          <v:shape id="Picture 1" o:spid="_x0000_i1025" type="#_x0000_t75" style="width:234.7pt;height:163.4pt;visibility:visible">
+          <v:shape id="Picture 1" o:spid="_x0000_i1051" type="#_x0000_t75" style="width:447.5pt;height:176.5pt;visibility:visible;mso-wrap-style:square">
             <v:imagedata r:id="rId9" o:title=""/>
           </v:shape>
         </w:pict>
@@ -524,8 +510,8 @@
       <w:pPr>
         <w:pStyle w:val="BodyText"/>
         <w:ind w:firstLine="0"/>
-        <w:rPr>
-          <w:sz w:val="16"/>
+        <w:jc w:val="center"/>
+        <w:rPr>
           <w:lang w:val="en-US"/>
         </w:rPr>
       </w:pPr>
@@ -533,13 +519,6 @@
         <w:rPr>
           <w:sz w:val="16"/>
         </w:rPr>
-        <w:tab/>
-      </w:r>
-      <w:r>
-        <w:rPr>
-          <w:sz w:val="16"/>
-        </w:rPr>
-        <w:tab/>
         <w:t>Fig.</w:t>
       </w:r>
       <w:r>
@@ -552,22 +531,41 @@
       <w:r>
         <w:rPr>
           <w:sz w:val="16"/>
-        </w:rPr>
-        <w:t xml:space="preserve">1. </w:t>
-      </w:r>
-      <w:r>
-        <w:rPr>
-          <w:sz w:val="16"/>
           <w:lang w:val="en-US"/>
         </w:rPr>
-        <w:t xml:space="preserve">List of Machine learning </w:t>
+        <w:t>1</w:t>
+      </w:r>
+      <w:r>
+        <w:rPr>
+          <w:sz w:val="16"/>
+        </w:rPr>
+        <w:t xml:space="preserve">. </w:t>
       </w:r>
       <w:r>
         <w:rPr>
           <w:sz w:val="16"/>
           <w:lang w:val="en-US"/>
         </w:rPr>
-        <w:t>Equal Error Rate (EER)</w:t>
+        <w:t>RNN</w:t>
+      </w:r>
+      <w:r>
+        <w:rPr>
+          <w:sz w:val="16"/>
+          <w:lang w:val="en-US"/>
+        </w:rPr>
+        <w:t xml:space="preserve"> implementation of EIIE (</w:t>
+      </w:r>
+      <w:r>
+        <w:rPr>
+          <w:lang w:val="en-US"/>
+        </w:rPr>
+        <w:t>Jiang et al., 2017</w:t>
+      </w:r>
+      <w:r>
+        <w:rPr>
+          <w:lang w:val="en-US"/>
+        </w:rPr>
+        <w:t>)</w:t>
       </w:r>
     </w:p>
     <w:p>
@@ -584,233 +582,7 @@
           <w:noProof/>
           <w:lang w:val="en-US"/>
         </w:rPr>
-        <w:t>As mentioned by C.,</w:t>
-      </w:r>
-      <w:r>
-        <w:rPr>
-          <w:noProof/>
-          <w:lang w:val="en-US"/>
-        </w:rPr>
-        <w:t>Eric and F.,Joshua</w:t>
-      </w:r>
-      <w:r>
-        <w:rPr>
-          <w:noProof/>
-          <w:lang w:val="en-US"/>
-        </w:rPr>
-        <w:t xml:space="preserve"> EER also known as Cross</w:t>
-      </w:r>
-      <w:r>
-        <w:rPr>
-          <w:noProof/>
-          <w:lang w:val="en-US"/>
-        </w:rPr>
-        <w:t>over</w:t>
-      </w:r>
-      <w:r>
-        <w:rPr>
-          <w:noProof/>
-          <w:lang w:val="en-US"/>
-        </w:rPr>
-        <w:t xml:space="preserve"> Error</w:t>
-      </w:r>
-      <w:r>
-        <w:rPr>
-          <w:noProof/>
-          <w:lang w:val="en-US"/>
-        </w:rPr>
-        <w:t xml:space="preserve"> </w:t>
-      </w:r>
-      <w:r>
-        <w:rPr>
-          <w:noProof/>
-          <w:lang w:val="en-US"/>
-        </w:rPr>
-        <w:t>Rate(CER) is when the False Accept Rate(FAR) and the False Reject Rate (FRR) meet</w:t>
-      </w:r>
-      <w:r>
-        <w:rPr>
-          <w:noProof/>
-          <w:lang w:val="en-US"/>
-        </w:rPr>
-        <w:t xml:space="preserve"> when the sensitivity is lowered .</w:t>
-      </w:r>
-      <w:r>
-        <w:rPr>
-          <w:noProof/>
-          <w:lang w:val="en-US"/>
-        </w:rPr>
-        <w:t>[3]</w:t>
-      </w:r>
-    </w:p>
-    <w:p>
-      <w:pPr>
-        <w:pStyle w:val="BodyText"/>
-        <w:ind w:firstLine="0"/>
-        <w:rPr>
-          <w:noProof/>
-          <w:lang w:val="en-US"/>
-        </w:rPr>
-      </w:pPr>
-      <w:r>
-        <w:rPr>
-          <w:noProof/>
-          <w:lang w:val="en-US"/>
-        </w:rPr>
-        <w:pict w14:anchorId="5B4F029B">
-          <v:shape id="_x0000_i1026" type="#_x0000_t75" style="width:234.8pt;height:154pt;visibility:visible">
-            <v:imagedata r:id="rId10" o:title=""/>
-          </v:shape>
-        </w:pict>
-      </w:r>
-    </w:p>
-    <w:p>
-      <w:pPr>
-        <w:pStyle w:val="BodyText"/>
-        <w:ind w:firstLine="0"/>
-        <w:rPr>
-          <w:noProof/>
-          <w:lang w:val="en-US"/>
-        </w:rPr>
-      </w:pPr>
-      <w:r>
-        <w:rPr>
-          <w:noProof/>
-          <w:lang w:val="en-US"/>
-        </w:rPr>
         <w:tab/>
-      </w:r>
-      <w:r>
-        <w:rPr>
-          <w:noProof/>
-          <w:lang w:val="en-US"/>
-        </w:rPr>
-        <w:tab/>
-      </w:r>
-      <w:r>
-        <w:rPr>
-          <w:sz w:val="16"/>
-        </w:rPr>
-        <w:t>Fig.</w:t>
-      </w:r>
-      <w:r>
-        <w:rPr>
-          <w:spacing w:val="-3"/>
-          <w:sz w:val="16"/>
-        </w:rPr>
-        <w:t xml:space="preserve"> </w:t>
-      </w:r>
-      <w:r>
-        <w:rPr>
-          <w:sz w:val="16"/>
-          <w:lang w:val="en-US"/>
-        </w:rPr>
-        <w:t>2</w:t>
-      </w:r>
-      <w:r>
-        <w:rPr>
-          <w:sz w:val="16"/>
-        </w:rPr>
-        <w:t xml:space="preserve">. </w:t>
-      </w:r>
-      <w:r>
-        <w:rPr>
-          <w:sz w:val="16"/>
-          <w:lang w:val="en-US"/>
-        </w:rPr>
-        <w:t>Graph of CER where FAR meets FRR</w:t>
-      </w:r>
-      <w:r>
-        <w:rPr>
-          <w:sz w:val="16"/>
-          <w:lang w:val="en-US"/>
-        </w:rPr>
-        <w:t xml:space="preserve"> [3]</w:t>
-      </w:r>
-    </w:p>
-    <w:p>
-      <w:pPr>
-        <w:pStyle w:val="BodyText"/>
-        <w:ind w:firstLine="0"/>
-        <w:rPr>
-          <w:noProof/>
-          <w:lang w:val="en-US"/>
-        </w:rPr>
-      </w:pPr>
-    </w:p>
-    <w:p>
-      <w:pPr>
-        <w:pStyle w:val="BodyText"/>
-        <w:ind w:firstLine="0"/>
-        <w:rPr>
-          <w:lang w:val="en-US"/>
-        </w:rPr>
-      </w:pPr>
-      <w:r>
-        <w:rPr>
-          <w:lang w:val="en-US"/>
-        </w:rPr>
-        <w:t xml:space="preserve">FAR is wrongly accepting a person and FRR is wrongly rejecting the legitimate user. </w:t>
-      </w:r>
-      <w:r>
-        <w:rPr>
-          <w:lang w:val="en-US"/>
-        </w:rPr>
-        <w:t>This gave a deeper insight into how I can evaluate the model later.</w:t>
-      </w:r>
-    </w:p>
-    <w:p>
-      <w:pPr>
-        <w:spacing w:line="230" w:lineRule="auto"/>
-        <w:jc w:val="both"/>
-      </w:pPr>
-      <w:r>
-        <w:pict w14:anchorId="54044940">
-          <v:shape id="_x0000_i1027" type="#_x0000_t75" style="width:241.8pt;height:28.05pt" equationxml="&lt;?xml version=&quot;1.0&quot; encoding=&quot;UTF-8&quot; standalone=&quot;yes&quot;?&gt;&#10;&lt;?mso-application progid=&quot;Word.Document&quot;?&gt;&#10;&lt;w:wordDocument xmlns:aml=&quot;http://schemas.microsoft.com/aml/2001/core&quot; xmlns:wpc=&quot;http://schemas.microsoft.com/office/word/2010/wordprocessingCanvas&quot; xmlns:cx=&quot;http://schemas.microsoft.com/office/drawing/2014/chartex&quot; xmlns:cx1=&quot;http://schemas.microsoft.com/office/drawing/2015/9/8/chartex&quot; xmlns:cx2=&quot;http://schemas.microsoft.com/office/drawing/2015/10/21/chartex&quot; xmlns:cx3=&quot;http://schemas.microsoft.com/office/drawing/2016/5/9/chartex&quot; xmlns:cx4=&quot;http://schemas.microsoft.com/office/drawing/2016/5/10/chartex&quot; xmlns:cx5=&quot;http://schemas.microsoft.com/office/drawing/2016/5/11/chartex&quot; xmlns:cx6=&quot;http://schemas.microsoft.com/office/drawing/2016/5/12/chartex&quot; xmlns:cx7=&quot;http://schemas.microsoft.com/office/drawing/2016/5/13/chartex&quot; xmlns:cx8=&quot;http://schemas.microsoft.com/office/drawing/2016/5/14/chartex&quot; xmlns:cr=&quot;http://schemas.microsoft.com/office/comments/2020/reactions&quot; xmlns:dt=&quot;uuid:C2F41010-65B3-11d1-A29F-00AA00C14882&quot; xmlns:mc=&quot;http://schemas.openxmlformats.org/markup-compatibility/2006&quot; xmlns:aink=&quot;http://schemas.microsoft.com/office/drawing/2016/ink&quot; xmlns:am3d=&quot;http://schemas.microsoft.com/office/drawing/2017/model3d&quot; xmlns:o=&quot;urn:schemas-microsoft-com:office:office&quot; xmlns:oel=&quot;http://schemas.microsoft.com/office/2019/extlst&quot; xmlns:m=&quot;http://schemas.openxmlformats.org/officeDocument/2006/math&quot; xmlns:v=&quot;urn:schemas-microsoft-com:vml&quot; xmlns:w10=&quot;urn:schemas-microsoft-com:office:word&quot; xmlns:w=&quot;http://schemas.microsoft.com/office/word/2003/wordml&quot; xmlns:wx=&quot;http://schemas.microsoft.com/office/word/2003/auxHint&quot; xmlns:wne=&quot;http://schemas.microsoft.com/office/word/2006/wordml&quot; xmlns:wsp=&quot;http://schemas.microsoft.com/office/word/2003/wordml/sp2&quot; xmlns:sl=&quot;http://schemas.microsoft.com/schemaLibrary/2003/core&quot; w:macrosPresent=&quot;no&quot; w:embeddedObjPresent=&quot;no&quot; w:ocxPresent=&quot;no&quot; xml:space=&quot;preserve&quot;&gt;&lt;w:ignoreSubtree w:val=&quot;http://schemas.microsoft.com/office/word/2003/wordml/sp2&quot;/&gt;&lt;o:DocumentProperties&gt;&lt;o:Version&gt;16&lt;/o:Version&gt;&lt;/o:DocumentProperties&gt;&lt;w:docPr&gt;&lt;w:view w:val=&quot;print&quot;/&gt;&lt;w:dontDisplayPageBoundaries/&gt;&lt;w:revisionView w:ink-annotations=&quot;off&quot;/&gt;&lt;w:defaultTabStop w:val=&quot;720&quot;/&gt;&lt;w:doNotHyphenateCaps/&gt;&lt;w:punctuationKerning/&gt;&lt;w:characterSpacingControl w:val=&quot;DontCompress&quot;/&gt;&lt;w:optimizeForBrowser/&gt;&lt;w:savePreviewPicture/&gt;&lt;w:validateAgainstSchema w:val=&quot;off&quot;/&gt;&lt;w:saveInvalidXML w:val=&quot;off&quot;/&gt;&lt;w:ignoreMixedContent w:val=&quot;off&quot;/&gt;&lt;w:alwaysShowPlaceholderText w:val=&quot;off&quot;/&gt;&lt;w:doNotUnderlineInvalidXML/&gt;&lt;w:compat&gt;&lt;w:doNotUseHTMLParagraphAutoSpacing/&gt;&lt;w:dontAllowFieldEndSelect/&gt;&lt;w:useWord2002TableStyleRules/&gt;&lt;w:useFELayout/&gt;&lt;/w:compat&gt;&lt;wsp:rsids&gt;&lt;wsp:rsidRoot wsp:val=&quot;009303D9&quot;/&gt;&lt;wsp:rsid wsp:val=&quot;0004781E&quot;/&gt;&lt;wsp:rsid wsp:val=&quot;000724F7&quot;/&gt;&lt;wsp:rsid wsp:val=&quot;000772F2&quot;/&gt;&lt;wsp:rsid wsp:val=&quot;0008758A&quot;/&gt;&lt;wsp:rsid wsp:val=&quot;000B3685&quot;/&gt;&lt;wsp:rsid wsp:val=&quot;000C1E68&quot;/&gt;&lt;wsp:rsid wsp:val=&quot;000C2EBC&quot;/&gt;&lt;wsp:rsid wsp:val=&quot;001A2EFD&quot;/&gt;&lt;wsp:rsid wsp:val=&quot;001A3B3D&quot;/&gt;&lt;wsp:rsid wsp:val=&quot;001B67DC&quot;/&gt;&lt;wsp:rsid wsp:val=&quot;001E0902&quot;/&gt;&lt;wsp:rsid wsp:val=&quot;002254A9&quot;/&gt;&lt;wsp:rsid wsp:val=&quot;00233D97&quot;/&gt;&lt;wsp:rsid wsp:val=&quot;002347A2&quot;/&gt;&lt;wsp:rsid wsp:val=&quot;002400EA&quot;/&gt;&lt;wsp:rsid wsp:val=&quot;0027162D&quot;/&gt;&lt;wsp:rsid wsp:val=&quot;002850E3&quot;/&gt;&lt;wsp:rsid wsp:val=&quot;002B155A&quot;/&gt;&lt;wsp:rsid wsp:val=&quot;002E749F&quot;/&gt;&lt;wsp:rsid wsp:val=&quot;00335790&quot;/&gt;&lt;wsp:rsid wsp:val=&quot;00354FCF&quot;/&gt;&lt;wsp:rsid wsp:val=&quot;003A19E2&quot;/&gt;&lt;wsp:rsid wsp:val=&quot;003B4E04&quot;/&gt;&lt;wsp:rsid wsp:val=&quot;003C4A8C&quot;/&gt;&lt;wsp:rsid wsp:val=&quot;003F5A08&quot;/&gt;&lt;wsp:rsid wsp:val=&quot;003F7E9A&quot;/&gt;&lt;wsp:rsid wsp:val=&quot;00420716&quot;/&gt;&lt;wsp:rsid wsp:val=&quot;004325FB&quot;/&gt;&lt;wsp:rsid wsp:val=&quot;00435AE1&quot;/&gt;&lt;wsp:rsid wsp:val=&quot;004432BA&quot;/&gt;&lt;wsp:rsid wsp:val=&quot;0044407E&quot;/&gt;&lt;wsp:rsid wsp:val=&quot;00447BB9&quot;/&gt;&lt;wsp:rsid wsp:val=&quot;00451437&quot;/&gt;&lt;wsp:rsid wsp:val=&quot;0046031D&quot;/&gt;&lt;wsp:rsid wsp:val=&quot;004A0427&quot;/&gt;&lt;wsp:rsid wsp:val=&quot;004A7824&quot;/&gt;&lt;wsp:rsid wsp:val=&quot;004D6E90&quot;/&gt;&lt;wsp:rsid wsp:val=&quot;004D72B5&quot;/&gt;&lt;wsp:rsid wsp:val=&quot;004F7134&quot;/&gt;&lt;wsp:rsid wsp:val=&quot;005069C9&quot;/&gt;&lt;wsp:rsid wsp:val=&quot;00551B7F&quot;/&gt;&lt;wsp:rsid wsp:val=&quot;0056610F&quot;/&gt;&lt;wsp:rsid wsp:val=&quot;00575BCA&quot;/&gt;&lt;wsp:rsid wsp:val=&quot;00590E23&quot;/&gt;&lt;wsp:rsid wsp:val=&quot;00595952&quot;/&gt;&lt;wsp:rsid wsp:val=&quot;005B0344&quot;/&gt;&lt;wsp:rsid wsp:val=&quot;005B520E&quot;/&gt;&lt;wsp:rsid wsp:val=&quot;005D2C0A&quot;/&gt;&lt;wsp:rsid wsp:val=&quot;005D505A&quot;/&gt;&lt;wsp:rsid wsp:val=&quot;005E2800&quot;/&gt;&lt;wsp:rsid wsp:val=&quot;00605825&quot;/&gt;&lt;wsp:rsid wsp:val=&quot;00645D22&quot;/&gt;&lt;wsp:rsid wsp:val=&quot;00651A08&quot;/&gt;&lt;wsp:rsid wsp:val=&quot;00654204&quot;/&gt;&lt;wsp:rsid wsp:val=&quot;00656B95&quot;/&gt;&lt;wsp:rsid wsp:val=&quot;00670434&quot;/&gt;&lt;wsp:rsid wsp:val=&quot;0067171E&quot;/&gt;&lt;wsp:rsid wsp:val=&quot;006B6B66&quot;/&gt;&lt;wsp:rsid wsp:val=&quot;006D4E01&quot;/&gt;&lt;wsp:rsid wsp:val=&quot;006F6D3D&quot;/&gt;&lt;wsp:rsid wsp:val=&quot;0070457E&quot;/&gt;&lt;wsp:rsid wsp:val=&quot;00704AEF&quot;/&gt;&lt;wsp:rsid wsp:val=&quot;00714DBF&quot;/&gt;&lt;wsp:rsid wsp:val=&quot;00715BEA&quot;/&gt;&lt;wsp:rsid wsp:val=&quot;00722851&quot;/&gt;&lt;wsp:rsid wsp:val=&quot;00740EEA&quot;/&gt;&lt;wsp:rsid wsp:val=&quot;00743FCC&quot;/&gt;&lt;wsp:rsid wsp:val=&quot;00745B9B&quot;/&gt;&lt;wsp:rsid wsp:val=&quot;00750F4C&quot;/&gt;&lt;wsp:rsid wsp:val=&quot;00783064&quot;/&gt;&lt;wsp:rsid wsp:val=&quot;00794804&quot;/&gt;&lt;wsp:rsid wsp:val=&quot;007B33F1&quot;/&gt;&lt;wsp:rsid wsp:val=&quot;007B3FF9&quot;/&gt;&lt;wsp:rsid wsp:val=&quot;007B6DDA&quot;/&gt;&lt;wsp:rsid wsp:val=&quot;007C0308&quot;/&gt;&lt;wsp:rsid wsp:val=&quot;007C195E&quot;/&gt;&lt;wsp:rsid wsp:val=&quot;007C2FF2&quot;/&gt;&lt;wsp:rsid wsp:val=&quot;007D6232&quot;/&gt;&lt;wsp:rsid wsp:val=&quot;007F1F99&quot;/&gt;&lt;wsp:rsid wsp:val=&quot;007F768F&quot;/&gt;&lt;wsp:rsid wsp:val=&quot;0080791D&quot;/&gt;&lt;wsp:rsid wsp:val=&quot;0082275B&quot;/&gt;&lt;wsp:rsid wsp:val=&quot;00825D15&quot;/&gt;&lt;wsp:rsid wsp:val=&quot;00836367&quot;/&gt;&lt;wsp:rsid wsp:val=&quot;00871FA0&quot;/&gt;&lt;wsp:rsid wsp:val=&quot;00873603&quot;/&gt;&lt;wsp:rsid wsp:val=&quot;008A2C7D&quot;/&gt;&lt;wsp:rsid wsp:val=&quot;008C4B23&quot;/&gt;&lt;wsp:rsid wsp:val=&quot;008D36EA&quot;/&gt;&lt;wsp:rsid wsp:val=&quot;008F0A91&quot;/&gt;&lt;wsp:rsid wsp:val=&quot;008F6E2C&quot;/&gt;&lt;wsp:rsid wsp:val=&quot;009161E6&quot;/&gt;&lt;wsp:rsid wsp:val=&quot;00920496&quot;/&gt;&lt;wsp:rsid wsp:val=&quot;00920FF8&quot;/&gt;&lt;wsp:rsid wsp:val=&quot;009303D9&quot;/&gt;&lt;wsp:rsid wsp:val=&quot;00933C64&quot;/&gt;&lt;wsp:rsid wsp:val=&quot;00955F09&quot;/&gt;&lt;wsp:rsid wsp:val=&quot;00972203&quot;/&gt;&lt;wsp:rsid wsp:val=&quot;009B3640&quot;/&gt;&lt;wsp:rsid wsp:val=&quot;009F1D79&quot;/&gt;&lt;wsp:rsid wsp:val=&quot;009F3DEA&quot;/&gt;&lt;wsp:rsid wsp:val=&quot;00A059B3&quot;/&gt;&lt;wsp:rsid wsp:val=&quot;00A6095D&quot;/&gt;&lt;wsp:rsid wsp:val=&quot;00A8107C&quot;/&gt;&lt;wsp:rsid wsp:val=&quot;00AB47E3&quot;/&gt;&lt;wsp:rsid wsp:val=&quot;00AB5857&quot;/&gt;&lt;wsp:rsid wsp:val=&quot;00AD01BC&quot;/&gt;&lt;wsp:rsid wsp:val=&quot;00AE3409&quot;/&gt;&lt;wsp:rsid wsp:val=&quot;00B0411F&quot;/&gt;&lt;wsp:rsid wsp:val=&quot;00B11A60&quot;/&gt;&lt;wsp:rsid wsp:val=&quot;00B11FC7&quot;/&gt;&lt;wsp:rsid wsp:val=&quot;00B1321A&quot;/&gt;&lt;wsp:rsid wsp:val=&quot;00B22613&quot;/&gt;&lt;wsp:rsid wsp:val=&quot;00B50180&quot;/&gt;&lt;wsp:rsid wsp:val=&quot;00B63122&quot;/&gt;&lt;wsp:rsid wsp:val=&quot;00B768D1&quot;/&gt;&lt;wsp:rsid wsp:val=&quot;00BA1025&quot;/&gt;&lt;wsp:rsid wsp:val=&quot;00BA15BC&quot;/&gt;&lt;wsp:rsid wsp:val=&quot;00BA2788&quot;/&gt;&lt;wsp:rsid wsp:val=&quot;00BC2669&quot;/&gt;&lt;wsp:rsid wsp:val=&quot;00BC3420&quot;/&gt;&lt;wsp:rsid wsp:val=&quot;00BD670B&quot;/&gt;&lt;wsp:rsid wsp:val=&quot;00BE7D3C&quot;/&gt;&lt;wsp:rsid wsp:val=&quot;00BF5FF6&quot;/&gt;&lt;wsp:rsid wsp:val=&quot;00C0207F&quot;/&gt;&lt;wsp:rsid wsp:val=&quot;00C16117&quot;/&gt;&lt;wsp:rsid wsp:val=&quot;00C3075A&quot;/&gt;&lt;wsp:rsid wsp:val=&quot;00C47972&quot;/&gt;&lt;wsp:rsid wsp:val=&quot;00C74F9A&quot;/&gt;&lt;wsp:rsid wsp:val=&quot;00C919A4&quot;/&gt;&lt;wsp:rsid wsp:val=&quot;00CA4392&quot;/&gt;&lt;wsp:rsid wsp:val=&quot;00CC393F&quot;/&gt;&lt;wsp:rsid wsp:val=&quot;00D10199&quot;/&gt;&lt;wsp:rsid wsp:val=&quot;00D16DED&quot;/&gt;&lt;wsp:rsid wsp:val=&quot;00D2176E&quot;/&gt;&lt;wsp:rsid wsp:val=&quot;00D436F3&quot;/&gt;&lt;wsp:rsid wsp:val=&quot;00D632BE&quot;/&gt;&lt;wsp:rsid wsp:val=&quot;00D72D06&quot;/&gt;&lt;wsp:rsid wsp:val=&quot;00D7522C&quot;/&gt;&lt;wsp:rsid wsp:val=&quot;00D7536F&quot;/&gt;&lt;wsp:rsid wsp:val=&quot;00D76668&quot;/&gt;&lt;wsp:rsid wsp:val=&quot;00DA78DD&quot;/&gt;&lt;wsp:rsid wsp:val=&quot;00E07383&quot;/&gt;&lt;wsp:rsid wsp:val=&quot;00E165BC&quot;/&gt;&lt;wsp:rsid wsp:val=&quot;00E37E98&quot;/&gt;&lt;wsp:rsid wsp:val=&quot;00E61E12&quot;/&gt;&lt;wsp:rsid wsp:val=&quot;00E7596C&quot;/&gt;&lt;wsp:rsid wsp:val=&quot;00E75F96&quot;/&gt;&lt;wsp:rsid wsp:val=&quot;00E86E5C&quot;/&gt;&lt;wsp:rsid wsp:val=&quot;00E878F2&quot;/&gt;&lt;wsp:rsid wsp:val=&quot;00ED0149&quot;/&gt;&lt;wsp:rsid wsp:val=&quot;00ED45FA&quot;/&gt;&lt;wsp:rsid wsp:val=&quot;00EF74B3&quot;/&gt;&lt;wsp:rsid wsp:val=&quot;00EF7DE3&quot;/&gt;&lt;wsp:rsid wsp:val=&quot;00F03103&quot;/&gt;&lt;wsp:rsid wsp:val=&quot;00F066E2&quot;/&gt;&lt;wsp:rsid wsp:val=&quot;00F271DE&quot;/&gt;&lt;wsp:rsid wsp:val=&quot;00F627DA&quot;/&gt;&lt;wsp:rsid wsp:val=&quot;00F63B36&quot;/&gt;&lt;wsp:rsid wsp:val=&quot;00F7288F&quot;/&gt;&lt;wsp:rsid wsp:val=&quot;00F80802&quot;/&gt;&lt;wsp:rsid wsp:val=&quot;00F847A6&quot;/&gt;&lt;wsp:rsid wsp:val=&quot;00F9441B&quot;/&gt;&lt;wsp:rsid wsp:val=&quot;00F95FE4&quot;/&gt;&lt;wsp:rsid wsp:val=&quot;00FA4C32&quot;/&gt;&lt;wsp:rsid wsp:val=&quot;00FA69FF&quot;/&gt;&lt;wsp:rsid wsp:val=&quot;00FA6F46&quot;/&gt;&lt;wsp:rsid wsp:val=&quot;00FE4D37&quot;/&gt;&lt;wsp:rsid wsp:val=&quot;00FE7114&quot;/&gt;&lt;/wsp:rsids&gt;&lt;/w:docPr&gt;&lt;w:body&gt;&lt;wx:sect&gt;&lt;w:p wsp:rsidR=&quot;00000000&quot; wsp:rsidRPr=&quot;000724F7&quot; wsp:rsidRDefault=&quot;000724F7&quot; wsp:rsidP=&quot;000724F7&quot;&gt;&lt;m:oMathPara&gt;&lt;m:oMath&gt;&lt;m:r&gt;&lt;w:rPr&gt;&lt;w:rFonts w:ascii=&quot;Cambria Math&quot; w:h-ansi=&quot;Cambria Math&quot;/&gt;&lt;wx:font wx:val=&quot;Cambria Math&quot;/&gt;&lt;w:i/&gt;&lt;/w:rPr&gt;&lt;m:t&gt;FAR=&lt;/m:t&gt;&lt;/m:r&gt;&lt;m:f&gt;&lt;m:fPr&gt;&lt;m:ctrlPr&gt;&lt;w:rPr&gt;&lt;w:rFonts w:ascii=&quot;Cambria Math&quot; w:fareast=&quot;Times New Roman&quot; w:h-ansi=&quot;Cambria Math&quot;/&gt;&lt;wx:font wx:val=&quot;Cambria Math&quot;/&gt;&lt;w:i/&gt;&lt;w:sz w:val=&quot;22&quot;/&gt;&lt;w:sz-cs w:val=&quot;22&quot;/&gt;&lt;/w:rPr&gt;&lt;/m:ctrlPr&gt;&lt;/m:fPr&gt;&lt;m:num&gt;&lt;m:r&gt;&lt;w:rPr&gt;&lt;w:rFonts w:ascii=&quot;Cambria Math&quot; w:h-ansi=&quot;Cambria Math&quot;/&gt;&lt;wx:font wx:val=&quot;Cambria Math&quot;/&gt;&lt;w:i/&gt;&lt;/w:rPr&gt;&lt;m:t&gt;misclassified real  biometric&lt;/m:t&gt;&lt;/m:r&gt;&lt;/m:num&gt;&lt;m:den&gt;&lt;m:r&gt;&lt;w:rPr&gt;&lt;w:rFonts w:ascii=&quot;Cambria Math&quot; w:h-ansi=&quot;Cambria Math&quot;/&gt;&lt;wx:font wx:val=&quot;Cambria Math&quot;/&gt;&lt;w:i/&gt;&lt;/w:rPr&gt;&lt;m:t&gt;total number of real users typing&lt;/m:t&gt;&lt;/m:r&gt;&lt;/m:den&gt;&lt;/m:f&gt;&lt;m:r&gt;&lt;w:rPr&gt;&lt;w:rFonts w:ascii=&quot;Cambria Math&quot; w:h-ansi=&quot;Cambria Math&quot;/&gt;&lt;wx:font wx:val=&quot;Cambria Math&quot;/&gt;&lt;w:i/&gt;&lt;/w:rPr&gt;&lt;m:t&gt; *100&lt;/m:t&gt;&lt;/m:r&gt;&lt;/m:oMath&gt;&lt;/m:oMathPara&gt;&lt;/w:p&gt;&lt;w:sectPr wsp:rsidR=&quot;00000000&quot; wsp:rsidRPr=&quot;000724F7&quot;&gt;&lt;w:pgSz w:w=&quot;12240&quot; w:h=&quot;15840&quot;/&gt;&lt;w:pgMar w:top=&quot;1440&quot; w:right=&quot;1440&quot; w:bottom=&quot;1440&quot; w:left=&quot;1440&quot; w:header=&quot;720&quot; w:footer=&quot;720&quot; w:gutter=&quot;0&quot;/&gt;&lt;w:cols w:space=&quot;720&quot;/&gt;&lt;/w:sectPr&gt;&lt;/wx:sect&gt;&lt;/w:body&gt;&lt;/w:wordDocument&gt;">
-            <v:imagedata r:id="rId11" o:title="" chromakey="white"/>
-          </v:shape>
-        </w:pict>
-      </w:r>
-      <w:r>
-        <w:t xml:space="preserve">   </w:t>
-      </w:r>
-      <w:r>
-        <w:pict w14:anchorId="17FD6EF9">
-          <v:shape id="_x0000_i1028" type="#_x0000_t75" style="width:250.45pt;height:29.05pt" equationxml="&lt;?xml version=&quot;1.0&quot; encoding=&quot;UTF-8&quot; standalone=&quot;yes&quot;?&gt;&#10;&lt;?mso-application progid=&quot;Word.Document&quot;?&gt;&#10;&lt;w:wordDocument xmlns:aml=&quot;http://schemas.microsoft.com/aml/2001/core&quot; xmlns:wpc=&quot;http://schemas.microsoft.com/office/word/2010/wordprocessingCanvas&quot; xmlns:cx=&quot;http://schemas.microsoft.com/office/drawing/2014/chartex&quot; xmlns:cx1=&quot;http://schemas.microsoft.com/office/drawing/2015/9/8/chartex&quot; xmlns:cx2=&quot;http://schemas.microsoft.com/office/drawing/2015/10/21/chartex&quot; xmlns:cx3=&quot;http://schemas.microsoft.com/office/drawing/2016/5/9/chartex&quot; xmlns:cx4=&quot;http://schemas.microsoft.com/office/drawing/2016/5/10/chartex&quot; xmlns:cx5=&quot;http://schemas.microsoft.com/office/drawing/2016/5/11/chartex&quot; xmlns:cx6=&quot;http://schemas.microsoft.com/office/drawing/2016/5/12/chartex&quot; xmlns:cx7=&quot;http://schemas.microsoft.com/office/drawing/2016/5/13/chartex&quot; xmlns:cx8=&quot;http://schemas.microsoft.com/office/drawing/2016/5/14/chartex&quot; xmlns:cr=&quot;http://schemas.microsoft.com/office/comments/2020/reactions&quot; xmlns:dt=&quot;uuid:C2F41010-65B3-11d1-A29F-00AA00C14882&quot; xmlns:mc=&quot;http://schemas.openxmlformats.org/markup-compatibility/2006&quot; xmlns:aink=&quot;http://schemas.microsoft.com/office/drawing/2016/ink&quot; xmlns:am3d=&quot;http://schemas.microsoft.com/office/drawing/2017/model3d&quot; xmlns:o=&quot;urn:schemas-microsoft-com:office:office&quot; xmlns:oel=&quot;http://schemas.microsoft.com/office/2019/extlst&quot; xmlns:m=&quot;http://schemas.openxmlformats.org/officeDocument/2006/math&quot; xmlns:v=&quot;urn:schemas-microsoft-com:vml&quot; xmlns:w10=&quot;urn:schemas-microsoft-com:office:word&quot; xmlns:w=&quot;http://schemas.microsoft.com/office/word/2003/wordml&quot; xmlns:wx=&quot;http://schemas.microsoft.com/office/word/2003/auxHint&quot; xmlns:wne=&quot;http://schemas.microsoft.com/office/word/2006/wordml&quot; xmlns:wsp=&quot;http://schemas.microsoft.com/office/word/2003/wordml/sp2&quot; xmlns:sl=&quot;http://schemas.microsoft.com/schemaLibrary/2003/core&quot; w:macrosPresent=&quot;no&quot; w:embeddedObjPresent=&quot;no&quot; w:ocxPresent=&quot;no&quot; xml:space=&quot;preserve&quot;&gt;&lt;w:ignoreSubtree w:val=&quot;http://schemas.microsoft.com/office/word/2003/wordml/sp2&quot;/&gt;&lt;o:DocumentProperties&gt;&lt;o:Version&gt;16&lt;/o:Version&gt;&lt;/o:DocumentProperties&gt;&lt;w:docPr&gt;&lt;w:view w:val=&quot;print&quot;/&gt;&lt;w:zoom w:percent=&quot;100&quot;/&gt;&lt;w:dontDisplayPageBoundaries/&gt;&lt;w:revisionView w:ink-annotations=&quot;off&quot;/&gt;&lt;w:defaultTabStop w:val=&quot;720&quot;/&gt;&lt;w:doNotHyphenateCaps/&gt;&lt;w:punctuationKerning/&gt;&lt;w:characterSpacingControl w:val=&quot;DontCompress&quot;/&gt;&lt;w:optimizeForBrowser/&gt;&lt;w:savePreviewPicture/&gt;&lt;w:validateAgainstSchema w:val=&quot;off&quot;/&gt;&lt;w:saveInvalidXML w:val=&quot;off&quot;/&gt;&lt;w:ignoreMixedContent w:val=&quot;off&quot;/&gt;&lt;w:alwaysShowPlaceholderText w:val=&quot;off&quot;/&gt;&lt;w:doNotUnderlineInvalidXML/&gt;&lt;w:compat&gt;&lt;w:doNotUseHTMLParagraphAutoSpacing/&gt;&lt;w:dontAllowFieldEndSelect/&gt;&lt;w:useWord2002TableStyleRules/&gt;&lt;w:useFELayout/&gt;&lt;/w:compat&gt;&lt;wsp:rsids&gt;&lt;wsp:rsidRoot wsp:val=&quot;009303D9&quot;/&gt;&lt;wsp:rsid wsp:val=&quot;0004781E&quot;/&gt;&lt;wsp:rsid wsp:val=&quot;000772F2&quot;/&gt;&lt;wsp:rsid wsp:val=&quot;0008758A&quot;/&gt;&lt;wsp:rsid wsp:val=&quot;000B3685&quot;/&gt;&lt;wsp:rsid wsp:val=&quot;000C1E68&quot;/&gt;&lt;wsp:rsid wsp:val=&quot;000C2EBC&quot;/&gt;&lt;wsp:rsid wsp:val=&quot;00151281&quot;/&gt;&lt;wsp:rsid wsp:val=&quot;001A2EFD&quot;/&gt;&lt;wsp:rsid wsp:val=&quot;001A3B3D&quot;/&gt;&lt;wsp:rsid wsp:val=&quot;001B67DC&quot;/&gt;&lt;wsp:rsid wsp:val=&quot;001E0902&quot;/&gt;&lt;wsp:rsid wsp:val=&quot;002254A9&quot;/&gt;&lt;wsp:rsid wsp:val=&quot;00233D97&quot;/&gt;&lt;wsp:rsid wsp:val=&quot;002347A2&quot;/&gt;&lt;wsp:rsid wsp:val=&quot;002400EA&quot;/&gt;&lt;wsp:rsid wsp:val=&quot;0027162D&quot;/&gt;&lt;wsp:rsid wsp:val=&quot;002850E3&quot;/&gt;&lt;wsp:rsid wsp:val=&quot;002B155A&quot;/&gt;&lt;wsp:rsid wsp:val=&quot;002E749F&quot;/&gt;&lt;wsp:rsid wsp:val=&quot;00335790&quot;/&gt;&lt;wsp:rsid wsp:val=&quot;00354FCF&quot;/&gt;&lt;wsp:rsid wsp:val=&quot;003A19E2&quot;/&gt;&lt;wsp:rsid wsp:val=&quot;003B4E04&quot;/&gt;&lt;wsp:rsid wsp:val=&quot;003C4A8C&quot;/&gt;&lt;wsp:rsid wsp:val=&quot;003F5A08&quot;/&gt;&lt;wsp:rsid wsp:val=&quot;003F7E9A&quot;/&gt;&lt;wsp:rsid wsp:val=&quot;00420716&quot;/&gt;&lt;wsp:rsid wsp:val=&quot;004325FB&quot;/&gt;&lt;wsp:rsid wsp:val=&quot;00435AE1&quot;/&gt;&lt;wsp:rsid wsp:val=&quot;004432BA&quot;/&gt;&lt;wsp:rsid wsp:val=&quot;0044407E&quot;/&gt;&lt;wsp:rsid wsp:val=&quot;00447BB9&quot;/&gt;&lt;wsp:rsid wsp:val=&quot;00451437&quot;/&gt;&lt;wsp:rsid wsp:val=&quot;0046031D&quot;/&gt;&lt;wsp:rsid wsp:val=&quot;004A0427&quot;/&gt;&lt;wsp:rsid wsp:val=&quot;004A7824&quot;/&gt;&lt;wsp:rsid wsp:val=&quot;004D6E90&quot;/&gt;&lt;wsp:rsid wsp:val=&quot;004D72B5&quot;/&gt;&lt;wsp:rsid wsp:val=&quot;004F7134&quot;/&gt;&lt;wsp:rsid wsp:val=&quot;005069C9&quot;/&gt;&lt;wsp:rsid wsp:val=&quot;00551B7F&quot;/&gt;&lt;wsp:rsid wsp:val=&quot;0056610F&quot;/&gt;&lt;wsp:rsid wsp:val=&quot;00575BCA&quot;/&gt;&lt;wsp:rsid wsp:val=&quot;00590E23&quot;/&gt;&lt;wsp:rsid wsp:val=&quot;00595952&quot;/&gt;&lt;wsp:rsid wsp:val=&quot;005B0344&quot;/&gt;&lt;wsp:rsid wsp:val=&quot;005B520E&quot;/&gt;&lt;wsp:rsid wsp:val=&quot;005D2C0A&quot;/&gt;&lt;wsp:rsid wsp:val=&quot;005D505A&quot;/&gt;&lt;wsp:rsid wsp:val=&quot;005E2800&quot;/&gt;&lt;wsp:rsid wsp:val=&quot;00605825&quot;/&gt;&lt;wsp:rsid wsp:val=&quot;0062443F&quot;/&gt;&lt;wsp:rsid wsp:val=&quot;00645D22&quot;/&gt;&lt;wsp:rsid wsp:val=&quot;00651A08&quot;/&gt;&lt;wsp:rsid wsp:val=&quot;00654204&quot;/&gt;&lt;wsp:rsid wsp:val=&quot;00656B95&quot;/&gt;&lt;wsp:rsid wsp:val=&quot;00670434&quot;/&gt;&lt;wsp:rsid wsp:val=&quot;0067171E&quot;/&gt;&lt;wsp:rsid wsp:val=&quot;006B6B66&quot;/&gt;&lt;wsp:rsid wsp:val=&quot;006D4E01&quot;/&gt;&lt;wsp:rsid wsp:val=&quot;006F6D3D&quot;/&gt;&lt;wsp:rsid wsp:val=&quot;0070457E&quot;/&gt;&lt;wsp:rsid wsp:val=&quot;00704AEF&quot;/&gt;&lt;wsp:rsid wsp:val=&quot;00714DBF&quot;/&gt;&lt;wsp:rsid wsp:val=&quot;00715BEA&quot;/&gt;&lt;wsp:rsid wsp:val=&quot;00722851&quot;/&gt;&lt;wsp:rsid wsp:val=&quot;00740EEA&quot;/&gt;&lt;wsp:rsid wsp:val=&quot;00743FCC&quot;/&gt;&lt;wsp:rsid wsp:val=&quot;00745B9B&quot;/&gt;&lt;wsp:rsid wsp:val=&quot;00750F4C&quot;/&gt;&lt;wsp:rsid wsp:val=&quot;00783064&quot;/&gt;&lt;wsp:rsid wsp:val=&quot;00794804&quot;/&gt;&lt;wsp:rsid wsp:val=&quot;007B33F1&quot;/&gt;&lt;wsp:rsid wsp:val=&quot;007B3FF9&quot;/&gt;&lt;wsp:rsid wsp:val=&quot;007B6DDA&quot;/&gt;&lt;wsp:rsid wsp:val=&quot;007C0308&quot;/&gt;&lt;wsp:rsid wsp:val=&quot;007C195E&quot;/&gt;&lt;wsp:rsid wsp:val=&quot;007C2FF2&quot;/&gt;&lt;wsp:rsid wsp:val=&quot;007D6232&quot;/&gt;&lt;wsp:rsid wsp:val=&quot;007F1F99&quot;/&gt;&lt;wsp:rsid wsp:val=&quot;007F768F&quot;/&gt;&lt;wsp:rsid wsp:val=&quot;0080791D&quot;/&gt;&lt;wsp:rsid wsp:val=&quot;0082275B&quot;/&gt;&lt;wsp:rsid wsp:val=&quot;00825D15&quot;/&gt;&lt;wsp:rsid wsp:val=&quot;00836367&quot;/&gt;&lt;wsp:rsid wsp:val=&quot;00871FA0&quot;/&gt;&lt;wsp:rsid wsp:val=&quot;00873603&quot;/&gt;&lt;wsp:rsid wsp:val=&quot;008A2C7D&quot;/&gt;&lt;wsp:rsid wsp:val=&quot;008C4B23&quot;/&gt;&lt;wsp:rsid wsp:val=&quot;008D36EA&quot;/&gt;&lt;wsp:rsid wsp:val=&quot;008F0A91&quot;/&gt;&lt;wsp:rsid wsp:val=&quot;008F6E2C&quot;/&gt;&lt;wsp:rsid wsp:val=&quot;009161E6&quot;/&gt;&lt;wsp:rsid wsp:val=&quot;00920496&quot;/&gt;&lt;wsp:rsid wsp:val=&quot;00920FF8&quot;/&gt;&lt;wsp:rsid wsp:val=&quot;009303D9&quot;/&gt;&lt;wsp:rsid wsp:val=&quot;00933C64&quot;/&gt;&lt;wsp:rsid wsp:val=&quot;00955F09&quot;/&gt;&lt;wsp:rsid wsp:val=&quot;00972203&quot;/&gt;&lt;wsp:rsid wsp:val=&quot;009B3640&quot;/&gt;&lt;wsp:rsid wsp:val=&quot;009F1D79&quot;/&gt;&lt;wsp:rsid wsp:val=&quot;009F3DEA&quot;/&gt;&lt;wsp:rsid wsp:val=&quot;00A059B3&quot;/&gt;&lt;wsp:rsid wsp:val=&quot;00A6095D&quot;/&gt;&lt;wsp:rsid wsp:val=&quot;00A8107C&quot;/&gt;&lt;wsp:rsid wsp:val=&quot;00AB47E3&quot;/&gt;&lt;wsp:rsid wsp:val=&quot;00AB5857&quot;/&gt;&lt;wsp:rsid wsp:val=&quot;00AD01BC&quot;/&gt;&lt;wsp:rsid wsp:val=&quot;00AE3409&quot;/&gt;&lt;wsp:rsid wsp:val=&quot;00B0411F&quot;/&gt;&lt;wsp:rsid wsp:val=&quot;00B11A60&quot;/&gt;&lt;wsp:rsid wsp:val=&quot;00B11FC7&quot;/&gt;&lt;wsp:rsid wsp:val=&quot;00B1321A&quot;/&gt;&lt;wsp:rsid wsp:val=&quot;00B22613&quot;/&gt;&lt;wsp:rsid wsp:val=&quot;00B50180&quot;/&gt;&lt;wsp:rsid wsp:val=&quot;00B63122&quot;/&gt;&lt;wsp:rsid wsp:val=&quot;00B768D1&quot;/&gt;&lt;wsp:rsid wsp:val=&quot;00BA1025&quot;/&gt;&lt;wsp:rsid wsp:val=&quot;00BA15BC&quot;/&gt;&lt;wsp:rsid wsp:val=&quot;00BA2788&quot;/&gt;&lt;wsp:rsid wsp:val=&quot;00BC2669&quot;/&gt;&lt;wsp:rsid wsp:val=&quot;00BC3420&quot;/&gt;&lt;wsp:rsid wsp:val=&quot;00BD670B&quot;/&gt;&lt;wsp:rsid wsp:val=&quot;00BE7D3C&quot;/&gt;&lt;wsp:rsid wsp:val=&quot;00BF5FF6&quot;/&gt;&lt;wsp:rsid wsp:val=&quot;00C0207F&quot;/&gt;&lt;wsp:rsid wsp:val=&quot;00C16117&quot;/&gt;&lt;wsp:rsid wsp:val=&quot;00C3075A&quot;/&gt;&lt;wsp:rsid wsp:val=&quot;00C47972&quot;/&gt;&lt;wsp:rsid wsp:val=&quot;00C74F9A&quot;/&gt;&lt;wsp:rsid wsp:val=&quot;00C919A4&quot;/&gt;&lt;wsp:rsid wsp:val=&quot;00CA4392&quot;/&gt;&lt;wsp:rsid wsp:val=&quot;00CC393F&quot;/&gt;&lt;wsp:rsid wsp:val=&quot;00D10199&quot;/&gt;&lt;wsp:rsid wsp:val=&quot;00D16DED&quot;/&gt;&lt;wsp:rsid wsp:val=&quot;00D2176E&quot;/&gt;&lt;wsp:rsid wsp:val=&quot;00D436F3&quot;/&gt;&lt;wsp:rsid wsp:val=&quot;00D632BE&quot;/&gt;&lt;wsp:rsid wsp:val=&quot;00D72D06&quot;/&gt;&lt;wsp:rsid wsp:val=&quot;00D7522C&quot;/&gt;&lt;wsp:rsid wsp:val=&quot;00D7536F&quot;/&gt;&lt;wsp:rsid wsp:val=&quot;00D76668&quot;/&gt;&lt;wsp:rsid wsp:val=&quot;00DA78DD&quot;/&gt;&lt;wsp:rsid wsp:val=&quot;00E07383&quot;/&gt;&lt;wsp:rsid wsp:val=&quot;00E165BC&quot;/&gt;&lt;wsp:rsid wsp:val=&quot;00E37E98&quot;/&gt;&lt;wsp:rsid wsp:val=&quot;00E61E12&quot;/&gt;&lt;wsp:rsid wsp:val=&quot;00E7596C&quot;/&gt;&lt;wsp:rsid wsp:val=&quot;00E75F96&quot;/&gt;&lt;wsp:rsid wsp:val=&quot;00E86E5C&quot;/&gt;&lt;wsp:rsid wsp:val=&quot;00E878F2&quot;/&gt;&lt;wsp:rsid wsp:val=&quot;00ED0149&quot;/&gt;&lt;wsp:rsid wsp:val=&quot;00ED45FA&quot;/&gt;&lt;wsp:rsid wsp:val=&quot;00EF74B3&quot;/&gt;&lt;wsp:rsid wsp:val=&quot;00EF7DE3&quot;/&gt;&lt;wsp:rsid wsp:val=&quot;00F03103&quot;/&gt;&lt;wsp:rsid wsp:val=&quot;00F066E2&quot;/&gt;&lt;wsp:rsid wsp:val=&quot;00F271DE&quot;/&gt;&lt;wsp:rsid wsp:val=&quot;00F627DA&quot;/&gt;&lt;wsp:rsid wsp:val=&quot;00F63B36&quot;/&gt;&lt;wsp:rsid wsp:val=&quot;00F7288F&quot;/&gt;&lt;wsp:rsid wsp:val=&quot;00F80802&quot;/&gt;&lt;wsp:rsid wsp:val=&quot;00F847A6&quot;/&gt;&lt;wsp:rsid wsp:val=&quot;00F9441B&quot;/&gt;&lt;wsp:rsid wsp:val=&quot;00F95FE4&quot;/&gt;&lt;wsp:rsid wsp:val=&quot;00FA4C32&quot;/&gt;&lt;wsp:rsid wsp:val=&quot;00FA69FF&quot;/&gt;&lt;wsp:rsid wsp:val=&quot;00FA6F46&quot;/&gt;&lt;wsp:rsid wsp:val=&quot;00FE4D37&quot;/&gt;&lt;wsp:rsid wsp:val=&quot;00FE7114&quot;/&gt;&lt;/wsp:rsids&gt;&lt;/w:docPr&gt;&lt;w:body&gt;&lt;wx:sect&gt;&lt;w:p wsp:rsidR=&quot;00000000&quot; wsp:rsidRPr=&quot;00151281&quot; wsp:rsidRDefault=&quot;00151281&quot; wsp:rsidP=&quot;00151281&quot;&gt;&lt;m:oMathPara&gt;&lt;m:oMath&gt;&lt;m:r&gt;&lt;w:rPr&gt;&lt;w:rFonts w:ascii=&quot;Cambria Math&quot; w:h-ansi=&quot;Cambria Math&quot;/&gt;&lt;wx:font wx:val=&quot;Cambria Math&quot;/&gt;&lt;w:i/&gt;&lt;w:sz w:val=&quot;22&quot;/&gt;&lt;w:sz-cs w:val=&quot;22&quot;/&gt;&lt;/w:rPr&gt;&lt;m:t&gt;FRR=&lt;/m:t&gt;&lt;/m:r&gt;&lt;m:f&gt;&lt;m:fPr&gt;&lt;m:ctrlPr&gt;&lt;w:rPr&gt;&lt;w:rFonts w:ascii=&quot;Cambria Math&quot; w:fareast=&quot;Times New Roman&quot; w:h-ansi=&quot;Cambria Math&quot;/&gt;&lt;wx:font wx:val=&quot;Cambria Math&quot;/&gt;&lt;w:i/&gt;&lt;w:sz w:val=&quot;22&quot;/&gt;&lt;w:sz-cs w:val=&quot;22&quot;/&gt;&lt;/w:rPr&gt;&lt;/m:ctrlPr&gt;&lt;/m:fPr&gt;&lt;m:num&gt;&lt;m:r&gt;&lt;w:rPr&gt;&lt;w:rFonts w:ascii=&quot;Cambria Math&quot; w:h-ansi=&quot;Cambria Math&quot;/&gt;&lt;wx:font wx:val=&quot;Cambria Math&quot;/&gt;&lt;w:i/&gt;&lt;w:sz w:val=&quot;22&quot;/&gt;&lt;w:sz-cs w:val=&quot;22&quot;/&gt;&lt;/w:rPr&gt;&lt;m:t&gt;misclassified fake  biometric&lt;/m:t&gt;&lt;/m:r&gt;&lt;/m:num&gt;&lt;m:den&gt;&lt;m:r&gt;&lt;w:rPr&gt;&lt;w:rFonts w:ascii=&quot;Cambria Math&quot; w:h-ansi=&quot;Cambria Math&quot;/&gt;&lt;wx:font wx:val=&quot;Cambria Math&quot;/&gt;&lt;w:i/&gt;&lt;w:sz w:val=&quot;22&quot;/&gt;&lt;w:sz-cs w:val=&quot;22&quot;/&gt;&lt;/w:rPr&gt;&lt;m:t&gt;total number of fake users typing&lt;/m:t&gt;&lt;/m:r&gt;&lt;/m:den&gt;&lt;/m:f&gt;&lt;m:r&gt;&lt;w:rPr&gt;&lt;w:rFonts w:ascii=&quot;Cambria Math&quot; w:h-ansi=&quot;Cambria Math&quot;/&gt;&lt;wx:font wx:val=&quot;Cambria Math&quot;/&gt;&lt;w:i/&gt;&lt;w:sz w:val=&quot;22&quot;/&gt;&lt;w:sz-cs w:val=&quot;22&quot;/&gt;&lt;/w:rPr&gt;&lt;m:t&gt; *100&lt;/m:t&gt;&lt;/m:r&gt;&lt;/m:oMath&gt;&lt;/m:oMathPara&gt;&lt;/w:p&gt;&lt;w:sectPr wsp:rsidR=&quot;00000000&quot; wsp:rsidRPr=&quot;00151281&quot;&gt;&lt;w:pgSz w:w=&quot;12240&quot; w:h=&quot;15840&quot;/&gt;&lt;w:pgMar w:top=&quot;1440&quot; w:right=&quot;1440&quot; w:bottom=&quot;1440&quot; w:left=&quot;1440&quot; w:header=&quot;720&quot; w:footer=&quot;720&quot; w:gutter=&quot;0&quot;/&gt;&lt;w:cols w:space=&quot;720&quot;/&gt;&lt;/w:sectPr&gt;&lt;/wx:sect&gt;&lt;/w:body&gt;&lt;/w:wordDocument&gt;">
-            <v:imagedata r:id="rId12" o:title="" chromakey="white"/>
-          </v:shape>
-        </w:pict>
-      </w:r>
-    </w:p>
-    <w:p>
-      <w:pPr>
-        <w:spacing w:line="230" w:lineRule="auto"/>
-        <w:jc w:val="both"/>
-      </w:pPr>
-    </w:p>
-    <w:p>
-      <w:pPr>
-        <w:spacing w:line="230" w:lineRule="auto"/>
-        <w:jc w:val="both"/>
-        <w:rPr>
-          <w:sz w:val="22"/>
-          <w:szCs w:val="22"/>
-        </w:rPr>
-        <w:sectPr>
-          <w:type w:val="continuous"/>
-          <w:pgSz w:w="11910" w:h="16840"/>
-          <w:pgMar w:top="980" w:right="800" w:bottom="280" w:left="800" w:header="720" w:footer="720" w:gutter="0"/>
-          <w:cols w:space="720"/>
-        </w:sectPr>
-      </w:pPr>
-      <w:r>
-        <w:rPr>
-          <w:rFonts w:ascii="Cambria Math" w:hAnsi="Cambria Math"/>
-          <w:i/>
-          <w:sz w:val="22"/>
-          <w:szCs w:val="22"/>
-        </w:rPr>
-        <w:br/>
       </w:r>
     </w:p>
     <w:p>
@@ -938,125 +710,36 @@
         <w:pStyle w:val="BodyText"/>
         <w:spacing w:before="120"/>
         <w:ind w:left="107" w:right="105" w:hanging="3"/>
+        <w:rPr>
+          <w:lang w:val="en-US"/>
+        </w:rPr>
       </w:pPr>
       <w:bookmarkStart w:id="0" w:name="Pandas_-_Built_on_top_of_NumPy,_it_is_a_"/>
       <w:bookmarkEnd w:id="0"/>
       <w:r>
         <w:rPr>
           <w:b/>
-        </w:rPr>
-        <w:t xml:space="preserve">Pandas </w:t>
-      </w:r>
-      <w:r>
-        <w:t>- Built on top of NumPy, it is a useful data science</w:t>
-      </w:r>
-      <w:r>
-        <w:rPr>
-          <w:spacing w:val="1"/>
+          <w:lang w:val="en-US"/>
+        </w:rPr>
+        <w:t>Open AI Gym Environment</w:t>
+      </w:r>
+      <w:r>
+        <w:rPr>
+          <w:b/>
         </w:rPr>
         <w:t xml:space="preserve"> </w:t>
       </w:r>
       <w:r>
-        <w:t>tool</w:t>
-      </w:r>
-      <w:r>
-        <w:rPr>
-          <w:spacing w:val="1"/>
-        </w:rPr>
+        <w:t>–</w:t>
+      </w:r>
+      <w:r>
         <w:t xml:space="preserve"> </w:t>
       </w:r>
       <w:r>
-        <w:t>that</w:t>
-      </w:r>
-      <w:r>
-        <w:rPr>
-          <w:spacing w:val="1"/>
-        </w:rPr>
-        <w:t xml:space="preserve"> </w:t>
-      </w:r>
-      <w:r>
-        <w:t>can</w:t>
-      </w:r>
-      <w:r>
-        <w:rPr>
-          <w:spacing w:val="1"/>
-        </w:rPr>
-        <w:t xml:space="preserve"> </w:t>
-      </w:r>
-      <w:r>
-        <w:t>perform</w:t>
-      </w:r>
-      <w:r>
-        <w:rPr>
-          <w:spacing w:val="1"/>
-        </w:rPr>
-        <w:t xml:space="preserve"> </w:t>
-      </w:r>
-      <w:r>
-        <w:t>data</w:t>
-      </w:r>
-      <w:r>
-        <w:rPr>
-          <w:spacing w:val="1"/>
-        </w:rPr>
-        <w:t xml:space="preserve"> </w:t>
-      </w:r>
-      <w:r>
-        <w:t>wrangling,</w:t>
-      </w:r>
-      <w:r>
-        <w:rPr>
-          <w:spacing w:val="1"/>
-        </w:rPr>
-        <w:t xml:space="preserve"> </w:t>
-      </w:r>
-      <w:r>
-        <w:t>display</w:t>
-      </w:r>
-      <w:r>
-        <w:rPr>
-          <w:spacing w:val="1"/>
-        </w:rPr>
-        <w:t xml:space="preserve"> </w:t>
-      </w:r>
-      <w:r>
-        <w:t>numerical</w:t>
-      </w:r>
-      <w:r>
-        <w:rPr>
-          <w:spacing w:val="1"/>
-        </w:rPr>
-        <w:t xml:space="preserve"> </w:t>
-      </w:r>
-      <w:r>
-        <w:t>summaries</w:t>
-      </w:r>
-      <w:r>
-        <w:rPr>
-          <w:spacing w:val="-2"/>
-        </w:rPr>
-        <w:t xml:space="preserve"> </w:t>
-      </w:r>
-      <w:r>
-        <w:t>and</w:t>
-      </w:r>
-      <w:r>
-        <w:rPr>
-          <w:spacing w:val="1"/>
-        </w:rPr>
-        <w:t xml:space="preserve"> </w:t>
-      </w:r>
-      <w:r>
-        <w:t>other data cleaning tasks [</w:t>
-      </w:r>
-      <w:r>
         <w:rPr>
           <w:lang w:val="en-US"/>
         </w:rPr>
-        <w:t>3</w:t>
-      </w:r>
-      <w:r>
-        <w:t>].</w:t>
+        <w:t>An open source environment that include multiple games and real life environments that can be used to train or test deep learning models and their effectiveness in a given environment</w:t>
       </w:r>
     </w:p>
     <w:p>
@@ -1064,51 +747,31 @@
         <w:pStyle w:val="BodyText"/>
         <w:spacing w:before="125"/>
         <w:ind w:left="107" w:right="103" w:hanging="3"/>
+        <w:rPr>
+          <w:lang w:val="en-US"/>
+        </w:rPr>
       </w:pPr>
       <w:r>
         <w:rPr>
           <w:b/>
-        </w:rPr>
-        <w:t xml:space="preserve">Seaborn </w:t>
-      </w:r>
-      <w:r>
-        <w:t>- A visualization library that is built on Matplotlib.</w:t>
-      </w:r>
-      <w:r>
-        <w:rPr>
-          <w:spacing w:val="1"/>
+          <w:lang w:val="en-US"/>
+        </w:rPr>
+        <w:t>Matplotlib</w:t>
+      </w:r>
+      <w:r>
+        <w:rPr>
+          <w:b/>
         </w:rPr>
         <w:t xml:space="preserve"> </w:t>
       </w:r>
       <w:r>
-        <w:t>It can generate many types of statistical graphs and works</w:t>
-      </w:r>
-      <w:r>
-        <w:rPr>
-          <w:spacing w:val="1"/>
-        </w:rPr>
-        <w:t xml:space="preserve"> </w:t>
-      </w:r>
-      <w:r>
-        <w:t>well with</w:t>
-      </w:r>
-      <w:r>
-        <w:rPr>
-          <w:spacing w:val="1"/>
-        </w:rPr>
-        <w:t xml:space="preserve"> </w:t>
-      </w:r>
-      <w:r>
-        <w:t>Pandas data structures [</w:t>
+        <w:t>- A visualization library</w:t>
       </w:r>
       <w:r>
         <w:rPr>
           <w:lang w:val="en-US"/>
         </w:rPr>
-        <w:t>4</w:t>
-      </w:r>
-      <w:r>
-        <w:t>].</w:t>
+        <w:t xml:space="preserve"> for visualizing the action made by the agent in a given state and also to show the price of the stock .This can help us determine if the agent is learning to make the right move .</w:t>
       </w:r>
     </w:p>
     <w:p>
@@ -1116,6 +779,38 @@
         <w:pStyle w:val="BodyText"/>
         <w:spacing w:before="124"/>
         <w:ind w:left="107" w:right="103" w:hanging="3"/>
+        <w:rPr>
+          <w:lang w:val="en-US"/>
+        </w:rPr>
+      </w:pPr>
+      <w:r>
+        <w:rPr>
+          <w:b/>
+          <w:lang w:val="en-US"/>
+        </w:rPr>
+        <w:t xml:space="preserve">TensorFlow </w:t>
+      </w:r>
+      <w:r>
+        <w:rPr>
+          <w:lang w:val="en-US"/>
+        </w:rPr>
+        <w:t xml:space="preserve">– A Deep learning framework which is often </w:t>
+      </w:r>
+      <w:r>
+        <w:rPr>
+          <w:lang w:val="en-US"/>
+        </w:rPr>
+        <w:t>seen as the most popular deep learning framework, which is very powerful &amp; easy-to-use and has excellent community support.</w:t>
+      </w:r>
+    </w:p>
+    <w:p>
+      <w:pPr>
+        <w:pStyle w:val="BodyText"/>
+        <w:spacing w:before="124"/>
+        <w:ind w:left="107" w:right="103" w:hanging="3"/>
+        <w:rPr>
+          <w:lang w:val="en-US"/>
+        </w:rPr>
       </w:pPr>
       <w:bookmarkStart w:id="1" w:name="Seaborn_-_A_visualization_library_that_i"/>
       <w:bookmarkStart w:id="2" w:name="Plotly_-_Another_Python_visualization_li"/>
@@ -1123,110 +818,36 @@
       <w:bookmarkEnd w:id="1"/>
       <w:bookmarkEnd w:id="2"/>
       <w:bookmarkEnd w:id="3"/>
-      <w:proofErr w:type="spellStart"/>
-      <w:r>
-        <w:rPr>
-          <w:b/>
-        </w:rPr>
-        <w:t>sklearn</w:t>
-      </w:r>
-      <w:proofErr w:type="spellEnd"/>
-      <w:r>
-        <w:rPr>
-          <w:b/>
-        </w:rPr>
-        <w:t xml:space="preserve"> </w:t>
-      </w:r>
-      <w:r>
-        <w:t>- An extremely useful Python library for Machine</w:t>
-      </w:r>
-      <w:r>
-        <w:rPr>
-          <w:spacing w:val="1"/>
-        </w:rPr>
-        <w:t xml:space="preserve"> </w:t>
-      </w:r>
-      <w:r>
-        <w:t>Learning. This library contains various Machine Learning</w:t>
-      </w:r>
-      <w:r>
-        <w:rPr>
-          <w:spacing w:val="1"/>
-        </w:rPr>
-        <w:t xml:space="preserve"> </w:t>
-      </w:r>
-      <w:r>
-        <w:t>algorithms</w:t>
-      </w:r>
-      <w:r>
-        <w:rPr>
-          <w:spacing w:val="-2"/>
-        </w:rPr>
-        <w:t xml:space="preserve"> </w:t>
-      </w:r>
-      <w:r>
-        <w:t>and</w:t>
-      </w:r>
-      <w:r>
-        <w:rPr>
-          <w:spacing w:val="-2"/>
-        </w:rPr>
-        <w:t xml:space="preserve"> </w:t>
-      </w:r>
-      <w:r>
-        <w:t xml:space="preserve">statistical </w:t>
-      </w:r>
-      <w:proofErr w:type="spellStart"/>
-      <w:r>
-        <w:t>modeling</w:t>
-      </w:r>
-      <w:proofErr w:type="spellEnd"/>
-      <w:r>
-        <w:t xml:space="preserve"> tools [</w:t>
-      </w:r>
-      <w:r>
-        <w:rPr>
-          <w:lang w:val="en-US"/>
-        </w:rPr>
-        <w:t>5</w:t>
-      </w:r>
-      <w:r>
-        <w:t>].</w:t>
-      </w:r>
-    </w:p>
-    <w:p>
-      <w:pPr>
-        <w:pStyle w:val="BodyText"/>
-        <w:spacing w:before="124"/>
-        <w:ind w:left="107" w:right="103" w:hanging="3"/>
-        <w:rPr>
-          <w:lang w:val="en-US"/>
-        </w:rPr>
-      </w:pPr>
       <w:r>
         <w:rPr>
           <w:b/>
           <w:lang w:val="en-US"/>
         </w:rPr>
-        <w:t xml:space="preserve">TensorFlow </w:t>
+        <w:t>Stable-Baselines3</w:t>
+      </w:r>
+      <w:r>
+        <w:rPr>
+          <w:b/>
+        </w:rPr>
+        <w:t xml:space="preserve"> </w:t>
+      </w:r>
+      <w:r>
+        <w:t>–</w:t>
+      </w:r>
+      <w:r>
+        <w:t xml:space="preserve"> </w:t>
       </w:r>
       <w:r>
         <w:rPr>
           <w:lang w:val="en-US"/>
         </w:rPr>
-        <w:t xml:space="preserve">– A Deep learning framework which is often </w:t>
+        <w:t>Stable Baselines</w:t>
       </w:r>
       <w:r>
         <w:rPr>
           <w:lang w:val="en-US"/>
         </w:rPr>
-        <w:t>seen as the most popular deep learning framework, which is very powerful &amp; easy-to-use and has excellent community support.</w:t>
-      </w:r>
-      <w:r>
-        <w:rPr>
-          <w:lang w:val="en-US"/>
-        </w:rPr>
-        <w:t>[6]</w:t>
+        <w:t xml:space="preserve"> offers high-quality implementations of Reinforcement learning algorithms built on top of TensorFlow where we can train and optimize it for any given environment or Q-learning problems.</w:t>
       </w:r>
     </w:p>
     <w:p>
@@ -1256,73 +877,13 @@
         <w:rPr>
           <w:lang w:val="en-US"/>
         </w:rPr>
-        <w:t xml:space="preserve">Kevin S. Killourhy and Roy A. Maxion has kindly shared the data they have collected in a controlled environment </w:t>
+        <w:t xml:space="preserve">Data is retrieved from marketwatch.com </w:t>
       </w:r>
       <w:r>
         <w:rPr>
           <w:lang w:val="en-US"/>
         </w:rPr>
-        <w:t xml:space="preserve">back in 2007 </w:t>
-      </w:r>
-      <w:r>
-        <w:rPr>
-          <w:lang w:val="en-US"/>
-        </w:rPr>
-        <w:t xml:space="preserve">where 51 </w:t>
-      </w:r>
-      <w:r>
-        <w:rPr>
-          <w:lang w:val="en-US"/>
-        </w:rPr>
-        <w:t xml:space="preserve">typists </w:t>
-      </w:r>
-      <w:r>
-        <w:rPr>
-          <w:lang w:val="en-US"/>
-        </w:rPr>
-        <w:t xml:space="preserve">are presented with a password to type and if there were </w:t>
-      </w:r>
-      <w:r>
-        <w:rPr>
-          <w:lang w:val="en-US"/>
-        </w:rPr>
-        <w:t>errors,</w:t>
-      </w:r>
-      <w:r>
-        <w:rPr>
-          <w:lang w:val="en-US"/>
-        </w:rPr>
-        <w:t xml:space="preserve"> the software will prompt the typist to retype until 50 correctly typed password in each session. There </w:t>
-      </w:r>
-      <w:r>
-        <w:rPr>
-          <w:lang w:val="en-US"/>
-        </w:rPr>
-        <w:t>was</w:t>
-      </w:r>
-      <w:r>
-        <w:rPr>
-          <w:lang w:val="en-US"/>
-        </w:rPr>
-        <w:t xml:space="preserve"> a total of 8 sessions which is 400 data points per typist.</w:t>
-      </w:r>
-      <w:r>
-        <w:rPr>
-          <w:lang w:val="en-US"/>
-        </w:rPr>
-        <w:t xml:space="preserve"> The password typed is </w:t>
-      </w:r>
-      <w:r>
-        <w:rPr>
-          <w:lang w:val="en-US"/>
-        </w:rPr>
-        <w:t>(.tie5Roanl)</w:t>
-      </w:r>
-      <w:r>
-        <w:rPr>
-          <w:lang w:val="en-US"/>
-        </w:rPr>
-        <w:t>.</w:t>
+        <w:t>where they provide any known stock data out there and its free to download in a csv format of up to 1 year per csv file.</w:t>
       </w:r>
     </w:p>
     <w:p/>
@@ -1345,10 +906,22 @@
         <w:t>to</w:t>
       </w:r>
       <w:r>
-        <w:t xml:space="preserve"> draw useful insights that can help improve the model or better feature engineer it. I first used pandas to import the csv file that was downloaded from the paper published by Kevin S. Killourhy and Roy A. Maxion</w:t>
-      </w:r>
-      <w:r>
-        <w:t>. The time metric for the keystroke attributes are in seconds.</w:t>
+        <w:t xml:space="preserve"> draw useful insights that can help improve the model or better feature engineer it. I first used pandas to import the csv file that was downloaded from the </w:t>
+      </w:r>
+      <w:r>
+        <w:t>marketwatc</w:t>
+      </w:r>
+      <w:r>
+        <w:t>h</w:t>
+      </w:r>
+      <w:r>
+        <w:t>.com</w:t>
+      </w:r>
+      <w:r>
+        <w:t>. The Data was downloaded on 2 February 2023 which contains Data from 2 February 2022 to date.</w:t>
+      </w:r>
+      <w:r>
+        <w:t xml:space="preserve"> </w:t>
       </w:r>
     </w:p>
     <w:p/>
@@ -1362,9 +935,9 @@
         <w:rPr>
           <w:noProof/>
         </w:rPr>
-        <w:pict w14:anchorId="236B483B">
-          <v:shape id="_x0000_i1029" type="#_x0000_t75" style="width:235.35pt;height:148.35pt;visibility:visible;mso-wrap-style:square">
-            <v:imagedata r:id="rId13" o:title=""/>
+        <w:pict w14:anchorId="5021EB75">
+          <v:shape id="_x0000_i1062" type="#_x0000_t75" style="width:212.5pt;height:92pt;visibility:visible;mso-wrap-style:square">
+            <v:imagedata r:id="rId10" o:title=""/>
           </v:shape>
         </w:pict>
       </w:r>
@@ -1392,19 +965,37 @@
         <w:rPr>
           <w:sz w:val="16"/>
         </w:rPr>
-        <w:t xml:space="preserve">3 Head of </w:t>
-      </w:r>
-      <w:r>
-        <w:rPr>
-          <w:sz w:val="16"/>
-        </w:rPr>
-        <w:t xml:space="preserve">Pandas Dataframe of </w:t>
-      </w:r>
-      <w:r>
-        <w:rPr>
-          <w:sz w:val="16"/>
-        </w:rPr>
-        <w:t>Keystroke Dynamics Dataset</w:t>
+        <w:t>2</w:t>
+      </w:r>
+      <w:r>
+        <w:rPr>
+          <w:sz w:val="16"/>
+        </w:rPr>
+        <w:t xml:space="preserve"> Head of </w:t>
+      </w:r>
+      <w:r>
+        <w:rPr>
+          <w:sz w:val="16"/>
+        </w:rPr>
+        <w:t xml:space="preserve">Pandas </w:t>
+      </w:r>
+      <w:r>
+        <w:rPr>
+          <w:sz w:val="16"/>
+        </w:rPr>
+        <w:t>Data frame</w:t>
+      </w:r>
+      <w:r>
+        <w:rPr>
+          <w:sz w:val="16"/>
+        </w:rPr>
+        <w:t xml:space="preserve"> </w:t>
+      </w:r>
+      <w:r>
+        <w:rPr>
+          <w:sz w:val="16"/>
+        </w:rPr>
+        <w:t>AAPL stock 2023</w:t>
       </w:r>
     </w:p>
     <w:p>
@@ -1419,275 +1010,119 @@
         <w:jc w:val="both"/>
       </w:pPr>
       <w:r>
-        <w:t>There were missing subjects as not all the subjects who registered for the experiment</w:t>
-      </w:r>
-      <w:r>
-        <w:t xml:space="preserve"> but did</w:t>
-      </w:r>
-      <w:r>
-        <w:t xml:space="preserve"> turn up on that day</w:t>
-      </w:r>
-      <w:r>
-        <w:t>. Subject column is in varchar initially.</w:t>
-      </w:r>
-      <w:r>
-        <w:t xml:space="preserve"> Each typist typed the password 400 times taking a break between 8 sessions.</w:t>
+        <w:t xml:space="preserve">There were </w:t>
+      </w:r>
+      <w:r>
+        <w:t xml:space="preserve">no missing rows of data </w:t>
+      </w:r>
+      <w:r>
+        <w:t>with the open , high , low ,close and volume of the AAPL stock for each day. Open refers to the price in which a stock first trades upon the opening of a trading session while close is the stock price at the end of the day for the US market. I also noticed that the Open price may not be the same as the Close price of the previous day because of the market activity that is happening during the night of the US market.</w:t>
+      </w:r>
+      <w:r>
+        <w:t xml:space="preserve"> High is the highest price of a specific stock in the day which was traded. Volume refers to the number of shares that has been traded in the day and is a key indicator of the public’s interest in a particular stock .</w:t>
+      </w:r>
+    </w:p>
+    <w:p>
+      <w:pPr>
+        <w:jc w:val="both"/>
+      </w:pPr>
+    </w:p>
+    <w:p>
+      <w:pPr>
+        <w:jc w:val="both"/>
+      </w:pPr>
+    </w:p>
+    <w:p>
+      <w:pPr>
+        <w:jc w:val="both"/>
+      </w:pPr>
+    </w:p>
+    <w:p>
+      <w:pPr>
+        <w:pStyle w:val="Heading3"/>
+      </w:pPr>
+      <w:r>
+        <w:t>Data visualisation</w:t>
       </w:r>
     </w:p>
     <w:p/>
-    <w:p/>
-    <w:p>
-      <w:r>
-        <w:fldChar w:fldCharType="begin"/>
-      </w:r>
-      <w:r>
-        <w:instrText xml:space="preserve"> INCLUDEPICTURE "https://miro.medium.com/max/960/1*vKUnA2lyQPAEuX0qwTONBQ.png" \* MERGEFORMATINET </w:instrText>
-      </w:r>
-      <w:r>
-        <w:fldChar w:fldCharType="separate"/>
-      </w:r>
-      <w:r>
-        <w:fldChar w:fldCharType="begin"/>
-      </w:r>
-      <w:r>
-        <w:instrText xml:space="preserve"> INCLUDEPICTURE  "https://miro.medium.com/max/960/1*vKUnA2lyQPAEuX0qwTONBQ.png" \* MERGEFORMATINET </w:instrText>
-      </w:r>
-      <w:r>
-        <w:fldChar w:fldCharType="separate"/>
-      </w:r>
-      <w:r>
-        <w:fldChar w:fldCharType="begin"/>
-      </w:r>
-      <w:r>
-        <w:instrText xml:space="preserve"> INCLUDEPICTURE  "https://miro.medium.com/max/960/1*vKUnA2lyQPAEuX0qwTONBQ.png" \* MERGEFORMATINET </w:instrText>
-      </w:r>
-      <w:r>
-        <w:fldChar w:fldCharType="separate"/>
-      </w:r>
-      <w:r>
-        <w:fldChar w:fldCharType="begin"/>
-      </w:r>
-      <w:r>
-        <w:instrText xml:space="preserve"> INCLUDEPICTURE  "https://miro.medium.com/max/960/1*vKUnA2lyQPAEuX0qwTONBQ.png" \* MERGEFORMATINET </w:instrText>
-      </w:r>
-      <w:r>
-        <w:fldChar w:fldCharType="separate"/>
-      </w:r>
-      <w:r>
-        <w:fldChar w:fldCharType="begin"/>
-      </w:r>
-      <w:r>
-        <w:instrText xml:space="preserve"> INCLUDEPICTURE  "https://miro.medium.com/max/960/1*vKUnA2lyQPAEuX0qwTONBQ.png" \* MERGEFORMATINET </w:instrText>
-      </w:r>
-      <w:r>
-        <w:fldChar w:fldCharType="separate"/>
-      </w:r>
-      <w:r>
-        <w:pict w14:anchorId="2D22F471">
-          <v:shape id="_x0000_i1030" type="#_x0000_t75" alt="" style="width:228.5pt;height:81.6pt">
-            <v:imagedata r:id="rId14" r:href="rId15"/>
+    <w:p>
+      <w:pPr>
+        <w:jc w:val="both"/>
+      </w:pPr>
+      <w:r>
+        <w:t xml:space="preserve">There were so many columns when coming to decide which key to showcase the distribution of a </w:t>
+      </w:r>
+      <w:r>
+        <w:t>typist,</w:t>
+      </w:r>
+      <w:r>
+        <w:t xml:space="preserve"> but I have decided that it is most appropriate and accurate to analyze the middle character of the password that was typed which is the ‘R’ since it probably can distinguish the typists the most because it is capitalized and also affected by the way the first few characters were typed.</w:t>
+      </w:r>
+      <w:r>
+        <w:t xml:space="preserve"> </w:t>
+      </w:r>
+      <w:r>
+        <w:rPr>
+          <w:noProof/>
+        </w:rPr>
+        <w:t>I will be analysing the columns ‘DD.five.Shift.r’ , ‘UD.five.Shift.r’ and ‘H.Shift.r’</w:t>
+      </w:r>
+      <w:r>
+        <w:rPr>
+          <w:noProof/>
+        </w:rPr>
+        <w:t xml:space="preserve"> out of the columns shown below.</w:t>
+      </w:r>
+    </w:p>
+    <w:p>
+      <w:pPr>
+        <w:jc w:val="both"/>
+        <w:rPr>
+          <w:noProof/>
+        </w:rPr>
+      </w:pPr>
+    </w:p>
+    <w:p>
+      <w:pPr>
+        <w:rPr>
+          <w:noProof/>
+          <w:sz w:val="16"/>
+        </w:rPr>
+      </w:pPr>
+    </w:p>
+    <w:p>
+      <w:pPr>
+        <w:rPr>
+          <w:noProof/>
+          <w:sz w:val="16"/>
+        </w:rPr>
+      </w:pPr>
+      <w:r>
+        <w:rPr>
+          <w:noProof/>
+          <w:sz w:val="16"/>
+        </w:rPr>
+        <w:pict w14:anchorId="4323F1B6">
+          <v:shape id="_x0000_i1077" type="#_x0000_t75" style="width:191.5pt;height:139.5pt;visibility:visible;mso-wrap-style:square">
+            <v:imagedata r:id="rId11" o:title=""/>
           </v:shape>
         </w:pict>
       </w:r>
       <w:r>
-        <w:fldChar w:fldCharType="end"/>
-      </w:r>
-      <w:r>
-        <w:fldChar w:fldCharType="end"/>
-      </w:r>
-      <w:r>
-        <w:fldChar w:fldCharType="end"/>
-      </w:r>
-      <w:r>
-        <w:fldChar w:fldCharType="end"/>
-      </w:r>
-      <w:r>
-        <w:fldChar w:fldCharType="end"/>
-      </w:r>
-    </w:p>
-    <w:p>
-      <w:pPr>
-        <w:rPr>
-          <w:sz w:val="16"/>
-        </w:rPr>
-      </w:pPr>
-      <w:r>
-        <w:rPr>
-          <w:sz w:val="16"/>
-        </w:rPr>
-        <w:t>Fig.</w:t>
-      </w:r>
-      <w:r>
-        <w:rPr>
-          <w:spacing w:val="-3"/>
-          <w:sz w:val="16"/>
+        <w:rPr>
+          <w:noProof/>
         </w:rPr>
         <w:t xml:space="preserve"> </w:t>
       </w:r>
       <w:r>
         <w:rPr>
-          <w:sz w:val="16"/>
-        </w:rPr>
-        <w:t>4 Representation of Keystroke features/columns</w:t>
-      </w:r>
-      <w:r>
-        <w:rPr>
-          <w:sz w:val="16"/>
-        </w:rPr>
-        <w:t xml:space="preserve"> [6]</w:t>
-      </w:r>
-    </w:p>
-    <w:p/>
-    <w:p>
-      <w:pPr>
-        <w:jc w:val="both"/>
-      </w:pPr>
-      <w:r>
-        <w:t>H.{key} represents the duration of which the {key} was held onto.</w:t>
-      </w:r>
-    </w:p>
-    <w:p>
-      <w:pPr>
-        <w:jc w:val="both"/>
-      </w:pPr>
-    </w:p>
-    <w:p>
-      <w:pPr>
-        <w:jc w:val="both"/>
-      </w:pPr>
-      <w:r>
-        <w:t>DD.{key1}.{key2} is the duration between pressing {key1} and then pressing {key2}</w:t>
-      </w:r>
-    </w:p>
-    <w:p>
-      <w:pPr>
-        <w:jc w:val="both"/>
-      </w:pPr>
-    </w:p>
-    <w:p>
-      <w:pPr>
-        <w:jc w:val="both"/>
-      </w:pPr>
-      <w:r>
-        <w:t>UD.{key1}.{key2} is the duration between releasing {key1} and then pressing {key2}.note that UD.{key1}{key2} can be negative if the typist do not release {key1} before hitting {key2}</w:t>
-      </w:r>
-    </w:p>
-    <w:p>
-      <w:pPr>
-        <w:jc w:val="both"/>
-      </w:pPr>
-    </w:p>
-    <w:p>
-      <w:pPr>
-        <w:jc w:val="both"/>
-      </w:pPr>
-      <w:r>
-        <w:t>There is also Release</w:t>
-      </w:r>
-      <w:r>
-        <w:t>-</w:t>
-      </w:r>
-      <w:r>
-        <w:t>Release</w:t>
-      </w:r>
-      <w:r>
-        <w:t xml:space="preserve"> or Press-Press</w:t>
-      </w:r>
-      <w:r>
-        <w:t xml:space="preserve"> </w:t>
-      </w:r>
-      <w:r>
-        <w:t>time,</w:t>
-      </w:r>
-      <w:r>
-        <w:t xml:space="preserve"> but </w:t>
-      </w:r>
-      <w:r>
-        <w:t>it</w:t>
-      </w:r>
-      <w:r>
-        <w:t xml:space="preserve"> probably will be that important to process that column since</w:t>
-      </w:r>
-      <w:r>
-        <w:t xml:space="preserve"> </w:t>
-      </w:r>
-      <w:r>
-        <w:t>there is it</w:t>
-      </w:r>
-      <w:r>
-        <w:t xml:space="preserve"> can</w:t>
-      </w:r>
-      <w:r>
-        <w:t xml:space="preserve"> feature engineered easily </w:t>
-      </w:r>
-      <w:r>
-        <w:t>by adding Release-Press time with Hold Time</w:t>
-      </w:r>
-    </w:p>
-    <w:p>
-      <w:pPr>
-        <w:jc w:val="both"/>
-      </w:pPr>
-    </w:p>
-    <w:p>
-      <w:pPr>
-        <w:pStyle w:val="Heading3"/>
-      </w:pPr>
-      <w:r>
-        <w:t>Data visualisation</w:t>
-      </w:r>
-    </w:p>
-    <w:p/>
-    <w:p>
-      <w:pPr>
-        <w:jc w:val="both"/>
-      </w:pPr>
-      <w:r>
-        <w:t xml:space="preserve">There were so many columns when coming to decide which key to showcase the distribution of a </w:t>
-      </w:r>
-      <w:r>
-        <w:t>typist,</w:t>
-      </w:r>
-      <w:r>
-        <w:t xml:space="preserve"> but I have decided that it is most appropriate and accurate to analyze the middle character of the password that was typed which is the ‘R’ since it probably can distinguish the typists the most because it is capitalized and also affected by the way the first few characters were typed.</w:t>
-      </w:r>
-      <w:r>
-        <w:t xml:space="preserve"> </w:t>
-      </w:r>
-      <w:r>
-        <w:rPr>
           <w:noProof/>
-        </w:rPr>
-        <w:t>I will be analysing the columns ‘DD.five.Shift.r’ , ‘UD.five.Shift.r’ and ‘H.Shift.r’</w:t>
-      </w:r>
-      <w:r>
-        <w:rPr>
-          <w:noProof/>
-        </w:rPr>
-        <w:t xml:space="preserve"> out of the columns shown below.</w:t>
-      </w:r>
-    </w:p>
-    <w:p>
-      <w:pPr>
-        <w:jc w:val="both"/>
-        <w:rPr>
-          <w:noProof/>
-        </w:rPr>
-      </w:pPr>
-    </w:p>
-    <w:p>
-      <w:pPr>
-        <w:rPr>
-          <w:noProof/>
-        </w:rPr>
-      </w:pPr>
-      <w:r>
-        <w:rPr>
-          <w:noProof/>
-        </w:rPr>
-        <w:pict w14:anchorId="3C316881">
-          <v:shape id="_x0000_i1031" type="#_x0000_t75" style="width:234.8pt;height:59.1pt;visibility:visible;mso-wrap-style:square">
-            <v:imagedata r:id="rId16" o:title=""/>
+          <w:sz w:val="16"/>
+        </w:rPr>
+        <w:pict w14:anchorId="6C734C2E">
+          <v:shape id="_x0000_i1078" type="#_x0000_t75" style="width:154.55pt;height:133.3pt;visibility:visible;mso-wrap-style:square">
+            <v:imagedata r:id="rId12" o:title=""/>
           </v:shape>
         </w:pict>
       </w:r>
@@ -1715,32 +1150,130 @@
         <w:rPr>
           <w:sz w:val="16"/>
         </w:rPr>
-        <w:t>6. All columns found in dataset</w:t>
-      </w:r>
+        <w:t xml:space="preserve">4 </w:t>
+      </w:r>
+      <w:r>
+        <w:rPr>
+          <w:sz w:val="16"/>
+        </w:rPr>
+        <w:t>Histogram of Daily return for AAPL stock in the past year</w:t>
+      </w:r>
+    </w:p>
+    <w:p>
+      <w:pPr>
+        <w:jc w:val="both"/>
+      </w:pPr>
+      <w:r>
+        <w:t>We see a normal distribution formed for the AAPL stock where the return is calculated by the taking the percentage change of the stock value after the day ends. A normal distribution is when the mean, mode and median of the sample are equal</w:t>
+      </w:r>
+      <w:r>
+        <w:t xml:space="preserve"> and its important because it helps us estimate for probability distribution of the returns of the AAPL stock </w:t>
+      </w:r>
+      <w:r>
+        <w:t>(Malik, 2020)</w:t>
+      </w:r>
+    </w:p>
+    <w:p>
+      <w:pPr>
+        <w:jc w:val="both"/>
+        <w:rPr>
+          <w:lang w:val="en-SG"/>
+        </w:rPr>
+      </w:pPr>
+      <w:r>
+        <w:rPr>
+          <w:lang w:val="en-SG"/>
+        </w:rPr>
+        <w:t xml:space="preserve">Based on the normal distribution of returns </w:t>
+      </w:r>
+      <w:r>
+        <w:rPr>
+          <w:lang w:val="en-SG"/>
+        </w:rPr>
+        <w:t xml:space="preserve"> around 68% of the values will be within 1 standard deviation</w:t>
+      </w:r>
+      <w:r>
+        <w:rPr>
+          <w:lang w:val="en-SG"/>
+        </w:rPr>
+        <w:t xml:space="preserve"> aka -2% to + 2% </w:t>
+      </w:r>
+      <w:r>
+        <w:rPr>
+          <w:lang w:val="en-SG"/>
+        </w:rPr>
+        <w:t xml:space="preserve">, 95% within 2 standard deviations </w:t>
+      </w:r>
+      <w:r>
+        <w:rPr>
+          <w:lang w:val="en-SG"/>
+        </w:rPr>
+        <w:t xml:space="preserve">or -4.4% to + 4.4% </w:t>
+      </w:r>
+      <w:r>
+        <w:rPr>
+          <w:lang w:val="en-SG"/>
+        </w:rPr>
+        <w:t>and 99% of values will fall within 3 standard deviations</w:t>
+      </w:r>
+      <w:r>
+        <w:rPr>
+          <w:lang w:val="en-SG"/>
+        </w:rPr>
+        <w:t xml:space="preserve"> or -6.6% to 6.6% in a single day.</w:t>
+      </w:r>
+    </w:p>
+    <w:p>
+      <w:pPr>
+        <w:rPr>
+          <w:sz w:val="16"/>
+        </w:rPr>
+      </w:pPr>
+    </w:p>
+    <w:p>
+      <w:pPr>
+        <w:rPr>
+          <w:sz w:val="16"/>
+        </w:rPr>
+      </w:pPr>
+    </w:p>
+    <w:p>
+      <w:pPr>
+        <w:rPr>
+          <w:sz w:val="16"/>
+        </w:rPr>
+      </w:pPr>
+    </w:p>
+    <w:p/>
+    <w:p>
+      <w:pPr>
+        <w:pStyle w:val="Heading3"/>
+      </w:pPr>
+      <w:r>
+        <w:t>Bollinger Bands Analysis</w:t>
+      </w:r>
+      <w:r>
+        <w:t xml:space="preserve"> </w:t>
+      </w:r>
+    </w:p>
+    <w:p>
+      <w:pPr>
+        <w:jc w:val="both"/>
+      </w:pPr>
     </w:p>
     <w:p>
       <w:pPr>
         <w:rPr>
           <w:noProof/>
-          <w:sz w:val="16"/>
-        </w:rPr>
-      </w:pPr>
-    </w:p>
-    <w:p>
-      <w:pPr>
+        </w:rPr>
+      </w:pPr>
+      <w:r>
         <w:rPr>
           <w:noProof/>
-          <w:sz w:val="16"/>
-        </w:rPr>
-      </w:pPr>
-      <w:r>
-        <w:rPr>
-          <w:noProof/>
-          <w:sz w:val="16"/>
-        </w:rPr>
-        <w:pict w14:anchorId="28BCE7A1">
-          <v:shape id="_x0000_i1032" type="#_x0000_t75" style="width:234.95pt;height:82.15pt;visibility:visible;mso-wrap-style:square">
-            <v:imagedata r:id="rId17" o:title=""/>
+        </w:rPr>
+        <w:pict w14:anchorId="668DDB01">
+          <v:shape id="_x0000_i1083" type="#_x0000_t75" style="width:192.75pt;height:136pt;visibility:visible;mso-wrap-style:square">
+            <v:imagedata r:id="rId13" o:title="" croptop="2099f" cropleft="254f"/>
           </v:shape>
         </w:pict>
       </w:r>
@@ -1755,77 +1288,75 @@
         <w:rPr>
           <w:sz w:val="16"/>
         </w:rPr>
-        <w:t>Fig.</w:t>
-      </w:r>
-      <w:r>
-        <w:rPr>
-          <w:spacing w:val="-3"/>
-          <w:sz w:val="16"/>
-        </w:rPr>
+        <w:t>Fig.4 Bollinger Bands of AAPL</w:t>
+      </w:r>
+    </w:p>
+    <w:p>
+      <w:pPr>
+        <w:rPr>
+          <w:sz w:val="16"/>
+        </w:rPr>
+      </w:pPr>
+    </w:p>
+    <w:p>
+      <w:pPr>
+        <w:jc w:val="both"/>
+      </w:pPr>
+      <w:r>
+        <w:t>Analyzing the AAPL stock with Bollinger bands utilizing a moving window of 20 days and 2 standard deviations away from the mean. Based on the Bollinger bands of the AAPL stock it seems like the AAPL stock is on a uptrend for the first 2 months of 2023 and may continue to be bullish till April but this is not financial advise .</w:t>
+      </w:r>
+    </w:p>
+    <w:p>
+      <w:pPr>
+        <w:rPr>
+          <w:noProof/>
+        </w:rPr>
+      </w:pPr>
+    </w:p>
+    <w:p/>
+    <w:p>
+      <w:pPr>
+        <w:jc w:val="both"/>
+      </w:pPr>
+    </w:p>
+    <w:p>
+      <w:pPr>
+        <w:pStyle w:val="Heading2"/>
+      </w:pPr>
+      <w:r>
+        <w:t xml:space="preserve">Feature Engineering </w:t>
+      </w:r>
+      <w:r>
+        <w:t>/ Preproccessing</w:t>
+      </w:r>
+    </w:p>
+    <w:p>
+      <w:pPr>
+        <w:pStyle w:val="Heading3"/>
+      </w:pPr>
+      <w:r>
+        <w:t>Data Wrangling</w:t>
+      </w:r>
+    </w:p>
+    <w:p>
+      <w:pPr>
+        <w:jc w:val="both"/>
+      </w:pPr>
+      <w:r>
+        <w:t>The Data column is not in the exact date type for the Open AI gym environment. Initially it was in the date format ‘02/02/23’</w:t>
+      </w:r>
+      <w:r>
+        <w:t>while the environment gym-anytrading requires a datetime dtype in order for the agent to be trained properly. We can do so just by using the pandas built in function to_datetime().</w:t>
+      </w:r>
+      <w:r>
         <w:t xml:space="preserve"> </w:t>
       </w:r>
       <w:r>
-        <w:rPr>
-          <w:sz w:val="16"/>
-        </w:rPr>
-        <w:t>7. Bar plot</w:t>
-      </w:r>
-      <w:r>
-        <w:rPr>
-          <w:sz w:val="16"/>
-        </w:rPr>
-        <w:t xml:space="preserve"> of average</w:t>
-      </w:r>
-      <w:r>
-        <w:rPr>
-          <w:sz w:val="16"/>
-        </w:rPr>
-        <w:t xml:space="preserve"> time taken for key down 5 to key down R </w:t>
-      </w:r>
-    </w:p>
-    <w:p>
-      <w:pPr>
-        <w:jc w:val="both"/>
-      </w:pPr>
-      <w:r>
-        <w:t xml:space="preserve">We see that as the session increases the typists got </w:t>
-      </w:r>
-      <w:r>
-        <w:t xml:space="preserve">faster in typing the password which probably shows that generally typists </w:t>
-      </w:r>
-      <w:r>
-        <w:t>can learn to type faster every day. However, I also realized that by the 6</w:t>
-      </w:r>
-      <w:r>
-        <w:rPr>
-          <w:vertAlign w:val="superscript"/>
-        </w:rPr>
-        <w:t>th</w:t>
-      </w:r>
-      <w:r>
-        <w:t xml:space="preserve"> session the average typists speed stops fluctuating which is good for the model to learn about the way the person types.</w:t>
-      </w:r>
-    </w:p>
-    <w:p>
-      <w:pPr>
-        <w:rPr>
-          <w:sz w:val="16"/>
-        </w:rPr>
-      </w:pPr>
-    </w:p>
-    <w:p>
-      <w:pPr>
-        <w:rPr>
-          <w:sz w:val="16"/>
-        </w:rPr>
-      </w:pPr>
-    </w:p>
-    <w:p>
-      <w:pPr>
-        <w:rPr>
-          <w:sz w:val="16"/>
-        </w:rPr>
-      </w:pPr>
+        <w:t>[5]  On top of that the Volume column is an object type which the agent may not properly benefit from it if its not recognized as a proper number</w:t>
+      </w:r>
+      <w:r>
+        <w:t xml:space="preserve">. Thus we will first have to remove the ‘,’ found in the Volume object before converting to an integer using the .astype() function. </w:t>
+      </w:r>
     </w:p>
     <w:p>
       <w:pPr>
@@ -1837,9 +1368,9 @@
         <w:rPr>
           <w:noProof/>
         </w:rPr>
-        <w:pict w14:anchorId="41352462">
-          <v:shape id="_x0000_i1033" type="#_x0000_t75" style="width:418.15pt;height:181.3pt;visibility:visible;mso-wrap-style:square">
-            <v:imagedata r:id="rId18" o:title=""/>
+        <w:pict w14:anchorId="2975E583">
+          <v:shape id="_x0000_i1090" type="#_x0000_t75" style="width:212.95pt;height:123.2pt;visibility:visible;mso-wrap-style:square">
+            <v:imagedata r:id="rId14" o:title=""/>
           </v:shape>
         </w:pict>
       </w:r>
@@ -1858,67 +1389,10 @@
       </w:r>
       <w:r>
         <w:rPr>
-          <w:spacing w:val="-3"/>
-          <w:sz w:val="16"/>
-        </w:rPr>
-        <w:t xml:space="preserve"> </w:t>
-      </w:r>
-      <w:r>
-        <w:rPr>
-          <w:sz w:val="16"/>
-        </w:rPr>
-        <w:t>8. Boxplot of typing ‘</w:t>
-      </w:r>
-      <w:r>
-        <w:rPr>
-          <w:sz w:val="16"/>
-        </w:rPr>
-        <w:t>DD. five.Shift.r</w:t>
-      </w:r>
-      <w:r>
-        <w:rPr>
-          <w:sz w:val="16"/>
-        </w:rPr>
-        <w:t>’</w:t>
-      </w:r>
-    </w:p>
-    <w:p>
-      <w:pPr>
-        <w:rPr>
-          <w:sz w:val="16"/>
-        </w:rPr>
-      </w:pPr>
-    </w:p>
-    <w:p>
-      <w:pPr>
-        <w:jc w:val="both"/>
-      </w:pPr>
-      <w:r>
-        <w:t xml:space="preserve">It makes perfect sense that typists get faster as they type the same password multiple times. However, if the spread of the typing style is too </w:t>
-      </w:r>
-      <w:r>
-        <w:t>wide,</w:t>
-      </w:r>
-      <w:r>
-        <w:t xml:space="preserve"> it may be </w:t>
-      </w:r>
-      <w:r>
-        <w:t xml:space="preserve">hard to authenticate the real user if there are large swings in the way the typist types. </w:t>
-      </w:r>
-    </w:p>
-    <w:p/>
-    <w:p>
-      <w:pPr>
-        <w:pStyle w:val="Heading3"/>
-      </w:pPr>
-      <w:r>
-        <w:t xml:space="preserve">Simple Clustering Analysis </w:t>
-      </w:r>
-    </w:p>
-    <w:p>
-      <w:pPr>
-        <w:jc w:val="both"/>
-      </w:pPr>
+          <w:sz w:val="16"/>
+        </w:rPr>
+        <w:t>5 Converting to Date type in Python</w:t>
+      </w:r>
     </w:p>
     <w:p>
       <w:pPr>
@@ -1930,9 +1404,9 @@
         <w:rPr>
           <w:noProof/>
         </w:rPr>
-        <w:pict w14:anchorId="6A3EC61A">
-          <v:shape id="_x0000_i1034" type="#_x0000_t75" style="width:199.25pt;height:176.5pt;visibility:visible;mso-wrap-style:square">
-            <v:imagedata r:id="rId19" o:title="" croptop="2643f" cropbottom="1506f"/>
+        <w:pict w14:anchorId="133C1F77">
+          <v:shape id="_x0000_i1103" type="#_x0000_t75" style="width:202.5pt;height:51.6pt;visibility:visible;mso-wrap-style:square">
+            <v:imagedata r:id="rId15" o:title=""/>
           </v:shape>
         </w:pict>
       </w:r>
@@ -1951,400 +1425,173 @@
       </w:r>
       <w:r>
         <w:rPr>
-          <w:spacing w:val="-3"/>
-          <w:sz w:val="16"/>
-        </w:rPr>
-        <w:t xml:space="preserve"> </w:t>
-      </w:r>
-      <w:r>
-        <w:rPr>
-          <w:sz w:val="16"/>
-        </w:rPr>
-        <w:t>9.</w:t>
-      </w:r>
-      <w:r>
-        <w:rPr>
-          <w:sz w:val="16"/>
-        </w:rPr>
-        <w:t xml:space="preserve"> Clustering with PCA</w:t>
+          <w:sz w:val="16"/>
+        </w:rPr>
+        <w:t>6</w:t>
+      </w:r>
+      <w:r>
+        <w:rPr>
+          <w:sz w:val="16"/>
+        </w:rPr>
+        <w:t xml:space="preserve"> Converting to </w:t>
+      </w:r>
+      <w:r>
+        <w:rPr>
+          <w:sz w:val="16"/>
+        </w:rPr>
+        <w:t xml:space="preserve">integer </w:t>
+      </w:r>
+      <w:r>
+        <w:rPr>
+          <w:sz w:val="16"/>
+        </w:rPr>
+        <w:t>in Python</w:t>
+      </w:r>
+    </w:p>
+    <w:p/>
+    <w:p>
+      <w:pPr>
+        <w:pStyle w:val="Heading3"/>
+      </w:pPr>
+      <w:r>
+        <w:t>Splitting train and test data</w:t>
+      </w:r>
+    </w:p>
+    <w:p/>
+    <w:p>
+      <w:r>
+        <w:t xml:space="preserve">The Data is ranged from 2 Feb 2022 to 2 Feb 2023. I will use the </w:t>
+      </w:r>
+      <w:r>
+        <w:t>first 230 days as training and test on the</w:t>
+      </w:r>
+      <w:r>
+        <w:t xml:space="preserve"> last</w:t>
+      </w:r>
+      <w:r>
+        <w:t xml:space="preserve"> 20 days to see if the RL model will be able to trade based on the past 230 days of data.</w:t>
       </w:r>
     </w:p>
     <w:p>
       <w:pPr>
         <w:jc w:val="both"/>
       </w:pPr>
-      <w:r>
-        <w:t>PCA is the fundamental building block of multivariate data analysis.</w:t>
-      </w:r>
-      <w:r>
-        <w:t xml:space="preserve"> </w:t>
-      </w:r>
-      <w:r>
-        <w:t xml:space="preserve">(Sartorius ,2020) It helps by summarizing the </w:t>
-      </w:r>
-      <w:r>
-        <w:t>important part of the data and expressing that information as a set of summary called principal components.</w:t>
-      </w:r>
-      <w:r>
-        <w:t xml:space="preserve"> This method is also called dimensionality reduction. However just by looking at the columns with the highest variance does not help cluster well. I then proceeded to using TSNE.</w:t>
-      </w:r>
-    </w:p>
-    <w:p/>
-    <w:p>
-      <w:pPr>
+    </w:p>
+    <w:p>
+      <w:pPr>
+        <w:jc w:val="both"/>
         <w:rPr>
           <w:noProof/>
-        </w:rPr>
-      </w:pPr>
-      <w:r>
-        <w:rPr>
-          <w:noProof/>
-        </w:rPr>
-        <w:pict w14:anchorId="6548185F">
-          <v:shape id="_x0000_i1035" type="#_x0000_t75" style="width:234.45pt;height:247.25pt;visibility:visible;mso-wrap-style:square">
-            <v:imagedata r:id="rId20" o:title="" cropleft="1165f"/>
-          </v:shape>
-        </w:pict>
-      </w:r>
-    </w:p>
-    <w:p>
-      <w:pPr>
-        <w:rPr>
-          <w:sz w:val="16"/>
-        </w:rPr>
-      </w:pPr>
-      <w:r>
-        <w:rPr>
-          <w:sz w:val="16"/>
-        </w:rPr>
-        <w:t>Fig.</w:t>
-      </w:r>
-      <w:r>
-        <w:rPr>
-          <w:spacing w:val="-3"/>
-          <w:sz w:val="16"/>
-        </w:rPr>
-        <w:t xml:space="preserve"> </w:t>
-      </w:r>
-      <w:r>
-        <w:rPr>
-          <w:sz w:val="16"/>
-        </w:rPr>
-        <w:t>10.</w:t>
-      </w:r>
-      <w:r>
-        <w:rPr>
-          <w:sz w:val="16"/>
-        </w:rPr>
-        <w:t xml:space="preserve"> TSNE clustering</w:t>
-      </w:r>
-    </w:p>
-    <w:p>
-      <w:pPr>
-        <w:rPr>
-          <w:sz w:val="16"/>
-        </w:rPr>
-      </w:pPr>
+          <w:sz w:val="16"/>
+          <w:szCs w:val="16"/>
+        </w:rPr>
+      </w:pPr>
+    </w:p>
+    <w:p>
+      <w:pPr>
+        <w:pStyle w:val="Heading1"/>
+      </w:pPr>
+      <w:r>
+        <w:t>A2C for Stock Trading</w:t>
+      </w:r>
+    </w:p>
+    <w:p>
+      <w:pPr>
+        <w:pStyle w:val="Heading2"/>
+      </w:pPr>
+      <w:r>
+        <w:t>Neural Network</w:t>
+      </w:r>
     </w:p>
     <w:p>
       <w:pPr>
         <w:jc w:val="both"/>
       </w:pPr>
       <w:r>
-        <w:t xml:space="preserve">TSNE clustering was carried out on the raw data without much wrangling to see if its possible to segment and cluster all 51 typists. However, although there are some </w:t>
-      </w:r>
-      <w:r>
-        <w:t>typists</w:t>
-      </w:r>
-      <w:r>
-        <w:t xml:space="preserve"> that are quite separated from the cluster, there is still quite a number who types </w:t>
-      </w:r>
-      <w:r>
-        <w:t>similarly</w:t>
-      </w:r>
-      <w:r>
-        <w:t xml:space="preserve"> to one another</w:t>
-      </w:r>
-      <w:r>
-        <w:t xml:space="preserve"> with overlapping typing speed. </w:t>
-      </w:r>
-      <w:r>
-        <w:t>Therefore, this shows a need for a model that can not just leverage on the numerical value of the column but also data that is in sequence as that’s what typing is.</w:t>
+        <w:t>Neural networks are a subset of machine learning, a combination of modern computer science and cognitive psychology. Data processing and analysis are based on the same processes that neurons in the brain process information.</w:t>
+      </w:r>
+      <w:r>
+        <w:t xml:space="preserve"> (J, Jeremy,2017)</w:t>
+      </w:r>
+      <w:r>
+        <w:t xml:space="preserve"> Your neurons require a certain amount of activation energy to fire and send information out of the neuron to axons, synapses, other neurons, etc. </w:t>
+      </w:r>
+      <w:r>
+        <w:t>Data is fed into fully connected neural networks and matrix multiplication is carried out between the weights and the input. The weights are then improved through back propagation which reduces the validation loss of the function.</w:t>
+      </w:r>
+    </w:p>
+    <w:p>
+      <w:pPr>
+        <w:pStyle w:val="Heading2"/>
+      </w:pPr>
+      <w:r>
+        <w:t>Reinforcement Learning</w:t>
       </w:r>
     </w:p>
     <w:p>
       <w:pPr>
         <w:jc w:val="both"/>
-      </w:pPr>
+        <w:rPr>
+          <w:lang w:val="en-SG"/>
+        </w:rPr>
+      </w:pPr>
+      <w:r>
+        <w:t xml:space="preserve">Reinforcement learning </w:t>
+      </w:r>
+      <w:r>
+        <w:t xml:space="preserve">is an area of Machine Learning. The goal for the machine is to choose the most suitable action </w:t>
+      </w:r>
+      <w:r>
+        <w:t>to</w:t>
+      </w:r>
+      <w:r>
+        <w:t xml:space="preserve"> maximize the reward or return in a particular system</w:t>
+      </w:r>
+      <w:r>
+        <w:t xml:space="preserve"> (“Reinforcement learning - GeeksforGeeks,” 2018)</w:t>
+      </w:r>
+      <w:r>
+        <w:t xml:space="preserve">. </w:t>
+      </w:r>
+      <w:r>
+        <w:t>However,</w:t>
+      </w:r>
+      <w:r>
+        <w:t xml:space="preserve"> in an environment that is very big and its impossible to memorize the best move for every state action pair. That is where Neural Network come into play to act as function approximators to approximate the mapping of state to actions</w:t>
+      </w:r>
     </w:p>
     <w:p>
       <w:pPr>
         <w:pStyle w:val="Heading2"/>
       </w:pPr>
       <w:r>
-        <w:t xml:space="preserve">Feature Engineering </w:t>
-      </w:r>
-      <w:r>
-        <w:t>/ Preproccessing</w:t>
-      </w:r>
-    </w:p>
-    <w:p>
-      <w:pPr>
-        <w:pStyle w:val="Heading3"/>
-      </w:pPr>
-      <w:r>
-        <w:t>Data Wrangling</w:t>
+        <w:t xml:space="preserve">How </w:t>
+      </w:r>
+      <w:r>
+        <w:t>Advantage Actor Critic(</w:t>
+      </w:r>
+      <w:r>
+        <w:t>A2C</w:t>
+      </w:r>
+      <w:r>
+        <w:t>)</w:t>
+      </w:r>
+      <w:r>
+        <w:t xml:space="preserve"> works</w:t>
       </w:r>
     </w:p>
     <w:p>
       <w:pPr>
         <w:jc w:val="both"/>
-      </w:pPr>
-      <w:r>
-        <w:t>I created a new column called ‘id’ which is a label encoded column of ‘subject’ this can help the model better understand and for evaluation as well.</w:t>
-      </w:r>
-      <w:r>
-        <w:t xml:space="preserve"> I then dropped the ‘subject’, ‘</w:t>
-      </w:r>
-      <w:proofErr w:type="spellStart"/>
-      <w:r>
-        <w:t>sessionIndex</w:t>
-      </w:r>
-      <w:proofErr w:type="spellEnd"/>
-      <w:r>
-        <w:t>’ and ‘rep’ columns. Data is then split to X and y which is then further split into train, validation and test using scikit-learn train-test-split.</w:t>
-      </w:r>
-    </w:p>
-    <w:p>
-      <w:pPr>
-        <w:jc w:val="both"/>
-      </w:pPr>
-      <w:r>
-        <w:t xml:space="preserve"> </w:t>
-      </w:r>
-    </w:p>
-    <w:p/>
-    <w:p>
-      <w:pPr>
-        <w:pStyle w:val="Heading3"/>
-      </w:pPr>
-      <w:r>
-        <w:t>Feature Scaling</w:t>
-      </w:r>
-    </w:p>
-    <w:p/>
-    <w:p>
-      <w:pPr>
-        <w:rPr>
-          <w:noProof/>
-        </w:rPr>
-      </w:pPr>
-      <w:r>
-        <w:rPr>
-          <w:noProof/>
-        </w:rPr>
-        <w:pict w14:anchorId="3CDD9713">
-          <v:shape id="_x0000_i1036" type="#_x0000_t75" style="width:335pt;height:103pt;visibility:visible;mso-wrap-style:square">
-            <v:imagedata r:id="rId21" o:title=""/>
-          </v:shape>
-        </w:pict>
-      </w:r>
-    </w:p>
-    <w:p>
-      <w:pPr>
-        <w:rPr>
-          <w:sz w:val="16"/>
-        </w:rPr>
-      </w:pPr>
-      <w:r>
-        <w:rPr>
-          <w:sz w:val="16"/>
-        </w:rPr>
-        <w:t>Fig.</w:t>
-      </w:r>
-      <w:r>
-        <w:rPr>
-          <w:spacing w:val="-3"/>
-          <w:sz w:val="16"/>
-        </w:rPr>
-        <w:t xml:space="preserve"> </w:t>
-      </w:r>
-      <w:r>
-        <w:rPr>
-          <w:sz w:val="16"/>
-        </w:rPr>
-        <w:t>11. Data frame without Min Max Scaling</w:t>
-      </w:r>
-    </w:p>
-    <w:p/>
-    <w:p>
-      <w:pPr>
-        <w:pStyle w:val="Heading3"/>
-        <w:numPr>
-          <w:ilvl w:val="0"/>
-          <w:numId w:val="0"/>
-        </w:numPr>
-      </w:pPr>
-    </w:p>
-    <w:p>
-      <w:pPr>
-        <w:rPr>
-          <w:noProof/>
-        </w:rPr>
-      </w:pPr>
-      <w:r>
-        <w:rPr>
-          <w:noProof/>
-        </w:rPr>
-        <w:pict w14:anchorId="6C821D49">
-          <v:shape id="_x0000_i1037" type="#_x0000_t75" style="width:332.5pt;height:100.5pt;visibility:visible;mso-wrap-style:square">
-            <v:imagedata r:id="rId22" o:title=""/>
-          </v:shape>
-        </w:pict>
-      </w:r>
-    </w:p>
-    <w:p>
-      <w:pPr>
-        <w:rPr>
-          <w:sz w:val="16"/>
-        </w:rPr>
-      </w:pPr>
-      <w:r>
-        <w:rPr>
-          <w:sz w:val="16"/>
-        </w:rPr>
-        <w:t xml:space="preserve">Fig. 12. Data frame with Min Max Scaling </w:t>
-      </w:r>
-    </w:p>
-    <w:p/>
-    <w:p>
-      <w:pPr>
-        <w:jc w:val="both"/>
-      </w:pPr>
-      <w:r>
-        <w:t xml:space="preserve">I Imported MinMaxScaler from sklearn.preprocessing and scaled the train and test dataset. Min max scaling helps scale the range of the speed in the range from 0 to 1 for all typing columns </w:t>
-      </w:r>
-    </w:p>
-    <w:p/>
-    <w:p>
-      <w:pPr>
-        <w:jc w:val="both"/>
-      </w:pPr>
-    </w:p>
-    <w:p>
-      <w:pPr>
-        <w:jc w:val="both"/>
-        <w:rPr>
-          <w:noProof/>
-          <w:sz w:val="16"/>
-          <w:szCs w:val="16"/>
-        </w:rPr>
-      </w:pPr>
-    </w:p>
-    <w:p>
-      <w:pPr>
-        <w:pStyle w:val="Heading1"/>
-      </w:pPr>
-      <w:r>
-        <w:t>Recurrent Neural Network(LSTM)</w:t>
-      </w:r>
-    </w:p>
-    <w:p>
-      <w:pPr>
-        <w:pStyle w:val="Heading2"/>
-      </w:pPr>
-      <w:r>
-        <w:t>Neural Network</w:t>
-      </w:r>
-    </w:p>
-    <w:p>
-      <w:pPr>
-        <w:jc w:val="both"/>
-      </w:pPr>
-      <w:r>
-        <w:t>Neural networks are a subset of machine learning, a combination of modern computer science and cognitive psychology. Data processing and analysis are based on the same processes that neurons in the brain process information.</w:t>
-      </w:r>
-      <w:r>
-        <w:t xml:space="preserve"> (J, Jeremy,2017)</w:t>
-      </w:r>
-      <w:r>
-        <w:t xml:space="preserve"> Your neurons require a certain amount of activation energy to fire and send information out of the neuron to axons, synapses, other neurons, etc. </w:t>
-      </w:r>
-      <w:r>
-        <w:t>Data is fed into fully connected neural networks and matrix multiplication is carried out between the weights and the input. The weights are then improved through back propagation which reduces the validation loss of the function.</w:t>
-      </w:r>
-    </w:p>
-    <w:p>
-      <w:pPr>
-        <w:pStyle w:val="Heading2"/>
-      </w:pPr>
-      <w:r>
-        <w:t>Recurrent Neural Network</w:t>
-      </w:r>
-    </w:p>
-    <w:p>
-      <w:pPr>
-        <w:jc w:val="both"/>
-      </w:pPr>
-      <w:r>
-        <w:t xml:space="preserve">Recurrent neural </w:t>
-      </w:r>
-      <w:r>
-        <w:t>work (</w:t>
-      </w:r>
-      <w:r>
-        <w:t>RNN)</w:t>
-      </w:r>
-      <w:r>
-        <w:t xml:space="preserve"> </w:t>
-      </w:r>
-      <w:r>
-        <w:t>is</w:t>
-      </w:r>
-      <w:r>
-        <w:t xml:space="preserve"> gaining more popularity due to its ability to retain sequential information</w:t>
-      </w:r>
-      <w:r>
-        <w:t>. RNNs are called recurrent because they recurrently perform the same task for each element found in the sequence of the data with the output dependent on previous computations.</w:t>
-      </w:r>
-    </w:p>
-    <w:p>
-      <w:pPr>
-        <w:jc w:val="both"/>
-      </w:pPr>
-      <w:r>
-        <w:t>We can think of RNNs as model with memory (Denny ,2015)</w:t>
-      </w:r>
-    </w:p>
-    <w:p>
-      <w:pPr>
-        <w:pStyle w:val="Heading2"/>
-      </w:pPr>
-      <w:r>
-        <w:t xml:space="preserve">How </w:t>
-      </w:r>
-      <w:r>
-        <w:t>LSTM works</w:t>
-      </w:r>
-    </w:p>
-    <w:p>
-      <w:pPr>
-        <w:jc w:val="both"/>
-      </w:pPr>
-      <w:r>
-        <w:t>LSTM stands for Long Short-Term Memory network used in the field of deep learning</w:t>
-      </w:r>
-      <w:r>
-        <w:t>. It is a variant of RNNs which is extremely useful when trying to store and analyze data continuously</w:t>
-      </w:r>
-      <w:r>
-        <w:t>. Therefore I feel that LSTMs are the best solution for Keystroke Biometrics. Furthermore, in previous years the models trained on the dataset are models that are fixed for the given string but LSTM can draw relations between various keys.</w:t>
-      </w:r>
-      <w:r>
-        <w:t xml:space="preserve"> </w:t>
-      </w:r>
-      <w:r>
-        <w:t xml:space="preserve"> </w:t>
+        <w:rPr>
+          <w:lang w:val="en-SG"/>
+        </w:rPr>
+      </w:pPr>
+      <w:r>
+        <w:t>A2C combines 2 types of reinforcement learning algorithms (Policy Based and Value Based) together. Policy Based agents  directly learns a probability distribution of input states to output actions while Value Based algorithms learn to choose actions based on the Q-value</w:t>
+      </w:r>
+      <w:r>
+        <w:t>(Wang, 2021)</w:t>
       </w:r>
     </w:p>
     <w:p/>
@@ -2392,19 +1639,89 @@
         <w:rPr>
           <w:noProof/>
         </w:rPr>
-        <w:pict w14:anchorId="60019F57">
-          <v:shape id="_x0000_i1038" type="#_x0000_t75" style="width:219.4pt;height:178.9pt;visibility:visible;mso-wrap-style:square">
-            <v:imagedata r:id="rId23" o:title=""/>
+        <w:pict w14:anchorId="0A3B6403">
+          <v:shape id="_x0000_i1109" type="#_x0000_t75" style="width:492.05pt;height:233.5pt;visibility:visible;mso-wrap-style:square">
+            <v:imagedata r:id="rId16" o:title=""/>
           </v:shape>
         </w:pict>
       </w:r>
-      <w:r>
+    </w:p>
+    <w:p>
+      <w:pPr>
+        <w:rPr>
+          <w:sz w:val="16"/>
+        </w:rPr>
+      </w:pPr>
+      <w:r>
+        <w:rPr>
+          <w:sz w:val="16"/>
+        </w:rPr>
+        <w:t>Fig.</w:t>
+      </w:r>
+      <w:r>
+        <w:rPr>
+          <w:sz w:val="16"/>
+        </w:rPr>
+        <w:t xml:space="preserve">7 Random action agent performance </w:t>
+      </w:r>
+    </w:p>
+    <w:p>
+      <w:pPr>
+        <w:jc w:val="both"/>
+      </w:pPr>
+      <w:r>
+        <w:t xml:space="preserve">Here’s a dummy model which takes in a random action given an environment . There are 2 actions the agent can make and since its random , the model just decides to randomly buy and sell the AAPL stock. Profit is calculated by giving the agent an environment </w:t>
+      </w:r>
+      <w:r>
+        <w:t>.</w:t>
+      </w:r>
+      <w:r>
+        <w:t xml:space="preserve">In order to get a positive profit , Total Profit &gt; 1. </w:t>
+      </w:r>
+    </w:p>
+    <w:p>
+      <w:pPr>
+        <w:jc w:val="both"/>
+        <w:rPr>
+          <w:sz w:val="16"/>
+        </w:rPr>
+      </w:pPr>
+    </w:p>
+    <w:p>
+      <w:pPr>
+        <w:rPr>
+          <w:sz w:val="16"/>
+        </w:rPr>
+      </w:pPr>
+    </w:p>
+    <w:p>
+      <w:r>
+        <w:rPr>
+          <w:sz w:val="16"/>
+        </w:rPr>
+        <w:t xml:space="preserve"> </w:t>
+      </w:r>
+    </w:p>
+    <w:p>
+      <w:pPr>
         <w:rPr>
           <w:noProof/>
         </w:rPr>
-        <w:pict w14:anchorId="179CBD26">
-          <v:shape id="_x0000_i1039" type="#_x0000_t75" style="width:220.85pt;height:179.5pt;visibility:visible;mso-wrap-style:square">
-            <v:imagedata r:id="rId24" o:title=""/>
+      </w:pPr>
+    </w:p>
+    <w:p>
+      <w:pPr>
+        <w:rPr>
+          <w:noProof/>
+        </w:rPr>
+      </w:pPr>
+      <w:r>
+        <w:rPr>
+          <w:noProof/>
+        </w:rPr>
+        <w:pict w14:anchorId="27B86446">
+          <v:shape id="_x0000_i1116" type="#_x0000_t75" style="width:492.05pt;height:226pt;visibility:visible;mso-wrap-style:square">
+            <v:imagedata r:id="rId17" o:title=""/>
           </v:shape>
         </w:pict>
       </w:r>
@@ -2440,19 +1757,19 @@
         <w:rPr>
           <w:sz w:val="16"/>
         </w:rPr>
-        <w:t>13</w:t>
-      </w:r>
-      <w:r>
-        <w:rPr>
-          <w:sz w:val="16"/>
-        </w:rPr>
-        <w:t>. Learning curve of LSTM model</w:t>
-      </w:r>
-      <w:r>
-        <w:rPr>
-          <w:sz w:val="16"/>
-        </w:rPr>
-        <w:t xml:space="preserve"> without scaling</w:t>
+        <w:t>8</w:t>
+      </w:r>
+      <w:r>
+        <w:rPr>
+          <w:sz w:val="16"/>
+        </w:rPr>
+        <w:t xml:space="preserve">. </w:t>
+      </w:r>
+      <w:r>
+        <w:rPr>
+          <w:sz w:val="16"/>
+        </w:rPr>
+        <w:t>Trained Final A2C model on AAPL Stock</w:t>
       </w:r>
     </w:p>
     <w:p>
@@ -2465,71 +1782,23 @@
     </w:p>
     <w:p>
       <w:pPr>
-        <w:rPr>
-          <w:noProof/>
-          <w:sz w:val="16"/>
-        </w:rPr>
-      </w:pPr>
-      <w:r>
-        <w:rPr>
-          <w:noProof/>
-          <w:sz w:val="16"/>
-        </w:rPr>
-        <w:pict w14:anchorId="333A1760">
-          <v:shape id="_x0000_i1040" type="#_x0000_t75" style="width:250.6pt;height:200.25pt;visibility:visible;mso-wrap-style:square">
-            <v:imagedata r:id="rId25" o:title=""/>
-          </v:shape>
-        </w:pict>
-      </w:r>
-      <w:r>
-        <w:rPr>
-          <w:noProof/>
-          <w:sz w:val="16"/>
-        </w:rPr>
-        <w:pict w14:anchorId="3997E78D">
-          <v:shape id="_x0000_i1041" type="#_x0000_t75" style="width:243.55pt;height:195.15pt;visibility:visible;mso-wrap-style:square">
-            <v:imagedata r:id="rId26" o:title="" croptop="1414f" cropleft="1551f"/>
-          </v:shape>
-        </w:pict>
-      </w:r>
-    </w:p>
-    <w:p>
-      <w:pPr>
-        <w:rPr>
-          <w:sz w:val="16"/>
-        </w:rPr>
-      </w:pPr>
-      <w:r>
-        <w:rPr>
-          <w:sz w:val="16"/>
-        </w:rPr>
-        <w:t>Fig.</w:t>
-      </w:r>
-      <w:r>
-        <w:rPr>
-          <w:sz w:val="16"/>
-        </w:rPr>
-        <w:t>14.</w:t>
-      </w:r>
-      <w:r>
-        <w:rPr>
-          <w:sz w:val="16"/>
-        </w:rPr>
-        <w:t xml:space="preserve"> 92% test accuracy with scaling</w:t>
-      </w:r>
-    </w:p>
-    <w:p>
-      <w:pPr>
-        <w:rPr>
-          <w:sz w:val="16"/>
-        </w:rPr>
-      </w:pPr>
-    </w:p>
-    <w:p>
-      <w:pPr>
         <w:jc w:val="both"/>
-        <w:rPr>
-          <w:noProof/>
+      </w:pPr>
+      <w:r>
+        <w:t>Above shows a trained final model using stable baselines3 A2C model where it only bought on very rare occasions(green) and took very little risk by selling 1-2 days later after each buy.</w:t>
+      </w:r>
+      <w:r>
+        <w:t xml:space="preserve"> The Model managed to earn a 2% profit from AAPL stock in 20 days.</w:t>
+      </w:r>
+    </w:p>
+    <w:p>
+      <w:pPr>
+        <w:tabs>
+          <w:tab w:val="left" w:pos="5590"/>
+        </w:tabs>
+        <w:jc w:val="left"/>
+        <w:rPr>
+          <w:sz w:val="16"/>
         </w:rPr>
       </w:pPr>
     </w:p>
@@ -2537,113 +1806,58 @@
       <w:pPr>
         <w:jc w:val="both"/>
         <w:rPr>
-          <w:noProof/>
-        </w:rPr>
-      </w:pPr>
-    </w:p>
-    <w:p>
-      <w:pPr>
-        <w:rPr>
-          <w:noProof/>
-        </w:rPr>
-      </w:pPr>
-      <w:r>
-        <w:rPr>
-          <w:noProof/>
-        </w:rPr>
-        <w:pict w14:anchorId="3BF4DB08">
-          <v:shape id="_x0000_i1042" type="#_x0000_t75" style="width:219.8pt;height:205.8pt;visibility:visible;mso-wrap-style:square">
-            <v:imagedata r:id="rId27" o:title=""/>
-          </v:shape>
-        </w:pict>
-      </w:r>
-    </w:p>
-    <w:p>
-      <w:pPr>
-        <w:rPr>
-          <w:sz w:val="16"/>
-        </w:rPr>
-      </w:pPr>
-      <w:r>
-        <w:rPr>
-          <w:sz w:val="16"/>
-        </w:rPr>
-        <w:t>Fig.</w:t>
-      </w:r>
-      <w:r>
-        <w:rPr>
-          <w:spacing w:val="-3"/>
-          <w:sz w:val="16"/>
-        </w:rPr>
+          <w:sz w:val="16"/>
+        </w:rPr>
+      </w:pPr>
+    </w:p>
+    <w:p/>
+    <w:p>
+      <w:pPr>
+        <w:pStyle w:val="Heading1"/>
+      </w:pPr>
+      <w:r>
+        <w:t>Conclusion</w:t>
+      </w:r>
+    </w:p>
+    <w:p/>
+    <w:p>
+      <w:pPr>
+        <w:jc w:val="both"/>
+      </w:pPr>
+      <w:r>
+        <w:t xml:space="preserve">The model </w:t>
+      </w:r>
+      <w:r>
+        <w:t>was able to break even and even made a 2% profit. However stock trading with A2C should be financial advise and it does not guarantee a return in investment every</w:t>
+      </w:r>
+      <w:r>
+        <w:t xml:space="preserve"> time.</w:t>
+      </w:r>
+      <w:r>
         <w:t xml:space="preserve"> </w:t>
       </w:r>
-      <w:r>
-        <w:rPr>
-          <w:sz w:val="16"/>
-        </w:rPr>
-        <w:t>15</w:t>
-      </w:r>
-      <w:r>
-        <w:rPr>
-          <w:sz w:val="16"/>
-        </w:rPr>
-        <w:t>.</w:t>
-      </w:r>
-      <w:r>
-        <w:rPr>
-          <w:sz w:val="16"/>
-        </w:rPr>
-        <w:t xml:space="preserve"> </w:t>
-      </w:r>
-      <w:proofErr w:type="spellStart"/>
-      <w:r>
-        <w:rPr>
-          <w:sz w:val="16"/>
-        </w:rPr>
-        <w:t>Keras</w:t>
-      </w:r>
-      <w:proofErr w:type="spellEnd"/>
-      <w:r>
-        <w:rPr>
-          <w:sz w:val="16"/>
-        </w:rPr>
-        <w:t xml:space="preserve"> LSTM m</w:t>
-      </w:r>
-      <w:r>
-        <w:rPr>
-          <w:sz w:val="16"/>
-        </w:rPr>
-        <w:t xml:space="preserve">odel summary </w:t>
-      </w:r>
-    </w:p>
-    <w:p/>
-    <w:p>
-      <w:pPr>
-        <w:pStyle w:val="Heading1"/>
-      </w:pPr>
-      <w:r>
-        <w:t>Conclusion</w:t>
-      </w:r>
-    </w:p>
-    <w:p/>
+    </w:p>
     <w:p>
       <w:pPr>
         <w:jc w:val="both"/>
-      </w:pPr>
-      <w:r>
-        <w:t xml:space="preserve">The model was able to predict and </w:t>
-      </w:r>
-      <w:r>
-        <w:t>identify the correct typist with a test accuracy of 9</w:t>
-      </w:r>
-      <w:r>
-        <w:t>2</w:t>
-      </w:r>
-      <w:r>
-        <w:t>%</w:t>
-      </w:r>
-      <w:r>
-        <w:t xml:space="preserve"> with a loss of 0.3636 test loss. Overall, I am confident that with more data </w:t>
+        <w:rPr>
+          <w:b/>
+          <w:bCs/>
+        </w:rPr>
+      </w:pPr>
+    </w:p>
+    <w:p>
+      <w:pPr>
+        <w:jc w:val="both"/>
+      </w:pPr>
+      <w:r>
+        <w:t xml:space="preserve">Analyzing stock prices based on its opening and closing price isn’t the only data that can be fed into a predictor but I think there are many other factors that will affect the price of a stock such as media and demand of the product made by the company at a point in time. Nonetheless, all relevant information such as the opening and closing price of the stock are still relevant information based on </w:t>
+      </w:r>
+      <w:r>
+        <w:t>the philosophy of technical traders (Charles et al., 2006; Lo et al., 2000), to be reflected in the prices of the assets, which are publicly available to the agent</w:t>
+      </w:r>
+      <w:r>
+        <w:t>[?]</w:t>
       </w:r>
     </w:p>
     <w:p>
@@ -2667,43 +1881,7 @@
         <w:rPr>
           <w:lang w:val="en-US"/>
         </w:rPr>
-        <w:t xml:space="preserve">I want to specially </w:t>
-      </w:r>
-      <w:r>
-        <w:rPr>
-          <w:lang w:val="en-US"/>
-        </w:rPr>
-        <w:t xml:space="preserve">give credits to an awesome group of young machine learning </w:t>
-      </w:r>
-      <w:r>
-        <w:rPr>
-          <w:lang w:val="en-US"/>
-        </w:rPr>
-        <w:t>engineers;</w:t>
-      </w:r>
-      <w:r>
-        <w:rPr>
-          <w:lang w:val="en-US"/>
-        </w:rPr>
-        <w:t xml:space="preserve"> Xavier tung, Lim Jun jie , David Sorkin and Pratik </w:t>
-      </w:r>
-      <w:r>
-        <w:rPr>
-          <w:lang w:val="en-US"/>
-        </w:rPr>
-        <w:t xml:space="preserve">who inspired me to </w:t>
-      </w:r>
-      <w:r>
-        <w:rPr>
-          <w:lang w:val="en-US"/>
-        </w:rPr>
-        <w:t>investigate</w:t>
-      </w:r>
-      <w:r>
-        <w:rPr>
-          <w:lang w:val="en-US"/>
-        </w:rPr>
-        <w:t xml:space="preserve"> new ways of authenticating and securing the digital space of our future. </w:t>
+        <w:t>Thank you lecturers for the opportunity to learn about reinforcement learning and to explore ways to implement reinforcement learning to real life context like trading stocks.</w:t>
       </w:r>
     </w:p>
     <w:p>
@@ -2728,53 +1906,7 @@
         <w:jc w:val="left"/>
       </w:pPr>
       <w:r>
-        <w:t xml:space="preserve">S.,Calif </w:t>
-      </w:r>
-      <w:r>
-        <w:rPr>
-          <w:i/>
-          <w:iCs/>
-        </w:rPr>
-        <w:t>Cybercrime To Cost The World $10.5 Trillion Annually By 2025</w:t>
-      </w:r>
-      <w:r>
-        <w:rPr>
-          <w:i/>
-          <w:iCs/>
-        </w:rPr>
-        <w:t xml:space="preserve"> [Available online] </w:t>
-      </w:r>
-      <w:hyperlink r:id="rId28" w:history="1">
-        <w:r>
-          <w:rPr>
-            <w:rStyle w:val="Hyperlink"/>
-            <w:i/>
-            <w:iCs/>
-          </w:rPr>
-          <w:t>https://cybersecurityventures.com/hackerpocalypse-cybercrime-report-2016/</w:t>
-        </w:r>
-      </w:hyperlink>
-      <w:r>
-        <w:rPr>
-          <w:i/>
-          <w:iCs/>
-        </w:rPr>
-        <w:t xml:space="preserve"> [Accessed 23</w:t>
-      </w:r>
-      <w:r>
-        <w:rPr>
-          <w:i/>
-          <w:iCs/>
-          <w:vertAlign w:val="superscript"/>
-        </w:rPr>
-        <w:t>rd</w:t>
-      </w:r>
-      <w:r>
-        <w:rPr>
-          <w:i/>
-          <w:iCs/>
-        </w:rPr>
-        <w:t xml:space="preserve"> November 2022]</w:t>
+        <w:t>D Charles, II Kirkpatrick, and Julie R Dahlquist. Technical analysis: The complete resource for financial market technician. ISBN-13, pages 978–0137059447, 2006.</w:t>
       </w:r>
     </w:p>
     <w:p>
@@ -2782,206 +1914,9 @@
         <w:pStyle w:val="references"/>
         <w:ind w:left="354" w:hanging="354"/>
         <w:jc w:val="left"/>
-        <w:rPr>
-          <w:lang w:val="en-SG" w:eastAsia="zh-CN"/>
-        </w:rPr>
-      </w:pPr>
-      <w:r>
-        <w:t>K.,Kevin , M.,Roy,Accompaniment to “Comparing Anomaly-Detection Algorithms for Keystroke Dynamics” [ Available online]</w:t>
-      </w:r>
-      <w:r>
-        <w:t xml:space="preserve"> </w:t>
-      </w:r>
-      <w:hyperlink r:id="rId29" w:anchor="sec2" w:history="1">
-        <w:r>
-          <w:rPr>
-            <w:rStyle w:val="Hyperlink"/>
-          </w:rPr>
-          <w:t>https://www.cs.cmu.edu/~keystroke/#sec2</w:t>
-        </w:r>
-      </w:hyperlink>
-      <w:r>
-        <w:t xml:space="preserve"> [Accessed 23</w:t>
-      </w:r>
-      <w:r>
-        <w:rPr>
-          <w:vertAlign w:val="superscript"/>
-        </w:rPr>
-        <w:t>rd</w:t>
-      </w:r>
-      <w:r>
-        <w:t xml:space="preserve"> November 2022] </w:t>
-      </w:r>
-    </w:p>
-    <w:p>
-      <w:pPr>
-        <w:pStyle w:val="references"/>
-      </w:pPr>
-      <w:r>
-        <w:t xml:space="preserve">ActiveState. (n.d.). </w:t>
-      </w:r>
-      <w:r>
-        <w:rPr>
-          <w:i/>
-        </w:rPr>
-        <w:t>What Is Pandas in Python? Everything You</w:t>
-      </w:r>
-      <w:r>
-        <w:rPr>
-          <w:i/>
-          <w:spacing w:val="-37"/>
-        </w:rPr>
-        <w:t xml:space="preserve"> </w:t>
-      </w:r>
-      <w:r>
-        <w:rPr>
-          <w:i/>
-        </w:rPr>
-        <w:t>Need to Know</w:t>
-      </w:r>
-      <w:r>
-        <w:t>. [online] Available at:</w:t>
-      </w:r>
-      <w:r>
-        <w:rPr>
-          <w:spacing w:val="1"/>
-        </w:rPr>
-        <w:t xml:space="preserve"> </w:t>
-      </w:r>
-      <w:r>
-        <w:t>https:/</w:t>
-      </w:r>
-      <w:hyperlink r:id="rId30">
-        <w:r>
-          <w:t>/w</w:t>
-        </w:r>
-      </w:hyperlink>
-      <w:r>
-        <w:t>w</w:t>
-      </w:r>
-      <w:hyperlink r:id="rId31">
-        <w:r>
-          <w:t>w.activestate.com/resources/quick-reads/what-is-pandas-in-</w:t>
-        </w:r>
-      </w:hyperlink>
-      <w:r>
-        <w:rPr>
-          <w:spacing w:val="1"/>
-        </w:rPr>
-        <w:t xml:space="preserve"> </w:t>
-      </w:r>
-      <w:r>
-        <w:t>python-everything-you-need-to-know/#</w:t>
-      </w:r>
-    </w:p>
-    <w:p>
-      <w:pPr>
-        <w:pStyle w:val="references"/>
-      </w:pPr>
-      <w:r>
-        <w:t xml:space="preserve">Pydata.org. (2012). </w:t>
-      </w:r>
-      <w:r>
-        <w:rPr>
-          <w:i/>
-        </w:rPr>
-        <w:t>An introduction to seaborn — seaborn 0.9.0</w:t>
-      </w:r>
-      <w:r>
-        <w:rPr>
-          <w:i/>
-          <w:spacing w:val="-37"/>
-        </w:rPr>
-        <w:t xml:space="preserve"> </w:t>
-      </w:r>
-      <w:r>
-        <w:rPr>
-          <w:i/>
-        </w:rPr>
-        <w:t>documentation</w:t>
-      </w:r>
-      <w:r>
-        <w:t>. [online] Available</w:t>
-      </w:r>
-      <w:r>
-        <w:rPr>
-          <w:spacing w:val="1"/>
-        </w:rPr>
-        <w:t xml:space="preserve"> </w:t>
-      </w:r>
-      <w:r>
-        <w:t>at:</w:t>
-      </w:r>
-      <w:r>
-        <w:rPr>
-          <w:spacing w:val="1"/>
-        </w:rPr>
-        <w:t xml:space="preserve"> </w:t>
-      </w:r>
-      <w:r>
-        <w:t>https://seaborn.pydata.org/introduction.html.</w:t>
-      </w:r>
-    </w:p>
-    <w:p>
-      <w:pPr>
-        <w:pStyle w:val="references"/>
-      </w:pPr>
-      <w:r>
-        <w:t xml:space="preserve">scikit-learn (2019). </w:t>
-      </w:r>
-      <w:r>
-        <w:rPr>
-          <w:i/>
-        </w:rPr>
-        <w:t>scikit-learn: machine learning in Python</w:t>
-      </w:r>
-      <w:r>
-        <w:t>.</w:t>
-      </w:r>
-      <w:r>
-        <w:rPr>
-          <w:spacing w:val="-37"/>
-        </w:rPr>
-        <w:t xml:space="preserve"> </w:t>
-      </w:r>
-      <w:r>
-        <w:t>[online]</w:t>
-      </w:r>
-      <w:r>
-        <w:rPr>
-          <w:spacing w:val="-3"/>
-        </w:rPr>
-        <w:t xml:space="preserve"> </w:t>
-      </w:r>
-      <w:r>
-        <w:t>Scikit-learn.org.</w:t>
-      </w:r>
-      <w:r>
-        <w:rPr>
-          <w:spacing w:val="-2"/>
-        </w:rPr>
-        <w:t xml:space="preserve"> </w:t>
-      </w:r>
-      <w:r>
-        <w:t>Available</w:t>
-      </w:r>
-      <w:r>
-        <w:rPr>
-          <w:spacing w:val="-3"/>
-        </w:rPr>
-        <w:t xml:space="preserve"> </w:t>
-      </w:r>
-      <w:r>
-        <w:t>at:</w:t>
-      </w:r>
-      <w:r>
-        <w:rPr>
-          <w:spacing w:val="-4"/>
-        </w:rPr>
-        <w:t xml:space="preserve"> </w:t>
-      </w:r>
-      <w:r>
-        <w:t>https://scikit-learn.org/stable/.</w:t>
+      </w:pPr>
+      <w:r>
+        <w:t>Jiang, Z., Xu, D., Liang, J., 2017. A Deep Reinforcement Learning Framework for the Financial Portfolio Management Problem [WWW Document]. arXiv.org. URL https://arxiv.org/abs/1706.10059v2 (accessed 2.3.23).</w:t>
       </w:r>
     </w:p>
     <w:p>
@@ -2989,64 +1924,40 @@
         <w:pStyle w:val="references"/>
         <w:ind w:left="354" w:hanging="354"/>
         <w:jc w:val="left"/>
-        <w:rPr>
-          <w:lang w:val="en-SG" w:eastAsia="zh-CN"/>
-        </w:rPr>
-      </w:pPr>
-      <w:r>
-        <w:rPr>
-          <w:lang w:val="en-SG" w:eastAsia="zh-CN"/>
-        </w:rPr>
-        <w:t xml:space="preserve">G., Orhan </w:t>
-      </w:r>
-      <w:r>
-        <w:rPr>
-          <w:i/>
-          <w:iCs/>
-          <w:lang w:val="en-SG" w:eastAsia="zh-CN"/>
-        </w:rPr>
-        <w:t>Top 5 Deep Learning Frameworks to Watch in 2021 and Why TensorFlow</w:t>
-      </w:r>
-      <w:r>
-        <w:rPr>
-          <w:i/>
-          <w:iCs/>
-          <w:lang w:val="en-SG" w:eastAsia="zh-CN"/>
-        </w:rPr>
-        <w:t xml:space="preserve"> [ Available online] </w:t>
-      </w:r>
-      <w:hyperlink r:id="rId32" w:history="1">
-        <w:r>
-          <w:rPr>
-            <w:rStyle w:val="Hyperlink"/>
-            <w:i/>
-            <w:iCs/>
-            <w:lang w:val="en-SG" w:eastAsia="zh-CN"/>
-          </w:rPr>
-          <w:t>https://towardsdatascience.com/top-5-deep-learning-frameworks-to-watch-in-2021-and-why-tensorflow-98d8d6667351</w:t>
-        </w:r>
-      </w:hyperlink>
-      <w:r>
-        <w:rPr>
-          <w:i/>
-          <w:iCs/>
-          <w:lang w:val="en-SG" w:eastAsia="zh-CN"/>
-        </w:rPr>
-        <w:t xml:space="preserve"> [Accessed 24th November 2022]</w:t>
+      </w:pPr>
+      <w:r>
+        <w:t>Malik, F., 2020. Ever Wondered Why Normal Distribution Is So Important? [WWW Document]. Medium. URL https://medium.com/fintechexplained/ever-wondered-why-normal-distribution-is-so-important-110a482abee3 (accessed 2.4.23).</w:t>
       </w:r>
     </w:p>
     <w:p>
       <w:pPr>
         <w:pStyle w:val="references"/>
-        <w:numPr>
-          <w:ilvl w:val="0"/>
-          <w:numId w:val="0"/>
-        </w:numPr>
-        <w:ind w:left="360"/>
-        <w:rPr>
-          <w:lang w:val="en-SG" w:eastAsia="zh-CN"/>
-        </w:rPr>
-      </w:pPr>
+        <w:ind w:left="354" w:hanging="354"/>
+        <w:jc w:val="left"/>
+      </w:pPr>
+      <w:r>
+        <w:t>Neural networks: representation. [WWW Document], 2017. . Jeremy Jordan. URL https://www.jeremyjordan.me/intro-to-neural-networks/ (accessed 2.4.23).</w:t>
+      </w:r>
+    </w:p>
+    <w:p>
+      <w:pPr>
+        <w:pStyle w:val="references"/>
+        <w:ind w:left="354" w:hanging="354"/>
+        <w:jc w:val="left"/>
+      </w:pPr>
+      <w:r>
+        <w:t>Reinforcement learning - GeeksforGeeks [WWW Document], 2018. . GeeksforGeeks. URL https://www.geeksforgeeks.org/what-is-reinforcement-learning/ (accessed 2.4.23).</w:t>
+      </w:r>
+    </w:p>
+    <w:p>
+      <w:pPr>
+        <w:pStyle w:val="references"/>
+        <w:ind w:left="354" w:hanging="354"/>
+        <w:jc w:val="left"/>
+      </w:pPr>
+      <w:r>
+        <w:t>Wang, M., 2021. Advantage Actor Critic Tutorial: minA2C [WWW Document]. Medium. URL https://towardsdatascience.com/advantage-actor-critic-tutorial-mina2c-7a3249962fc8 (accessed 2.4.23).</w:t>
+      </w:r>
     </w:p>
     <w:p>
       <w:pPr>
@@ -3566,7 +2477,6 @@
       <w:lvlJc w:val="left"/>
       <w:pPr>
         <w:ind w:left="107" w:hanging="723"/>
-        <w:jc w:val="left"/>
       </w:pPr>
       <w:rPr>
         <w:rFonts w:ascii="Times New Roman" w:eastAsia="Times New Roman" w:hAnsi="Times New Roman" w:cs="Times New Roman" w:hint="default"/>
@@ -4793,6 +3703,18 @@
   </w:num>
   <w:num w:numId="25" w16cid:durableId="1280844695">
     <w:abstractNumId w:val="11"/>
+  </w:num>
+  <w:num w:numId="26" w16cid:durableId="1504393378">
+    <w:abstractNumId w:val="17"/>
+    <w:lvlOverride w:ilvl="0"/>
+    <w:lvlOverride w:ilvl="1"/>
+    <w:lvlOverride w:ilvl="2"/>
+    <w:lvlOverride w:ilvl="3"/>
+    <w:lvlOverride w:ilvl="4"/>
+    <w:lvlOverride w:ilvl="5"/>
+    <w:lvlOverride w:ilvl="6"/>
+    <w:lvlOverride w:ilvl="7"/>
+    <w:lvlOverride w:ilvl="8"/>
   </w:num>
 </w:numbering>
 </file>
@@ -5100,7 +4022,7 @@
   <w:style w:type="paragraph" w:default="1" w:styleId="Normal">
     <w:name w:val="Normal"/>
     <w:qFormat/>
-    <w:rsid w:val="00DE0B31"/>
+    <w:rsid w:val="00C34E44"/>
     <w:pPr>
       <w:jc w:val="center"/>
     </w:pPr>
@@ -5112,6 +4034,7 @@
     <w:name w:val="heading 1"/>
     <w:basedOn w:val="Normal"/>
     <w:next w:val="Normal"/>
+    <w:link w:val="Heading1Char"/>
     <w:qFormat/>
     <w:rsid w:val="006B6B66"/>
     <w:pPr>
@@ -5646,6 +4569,16 @@
       <w:lang w:val="en-US" w:eastAsia="en-US"/>
     </w:rPr>
   </w:style>
+  <w:style w:type="character" w:customStyle="1" w:styleId="Heading1Char">
+    <w:name w:val="Heading 1 Char"/>
+    <w:link w:val="Heading1"/>
+    <w:rsid w:val="00A75738"/>
+    <w:rPr>
+      <w:smallCaps/>
+      <w:noProof/>
+      <w:lang w:val="en-US" w:eastAsia="en-US"/>
+    </w:rPr>
+  </w:style>
 </w:styles>
 </file>
 

</xml_diff>